<commit_message>
Percentage fixed , correct columns selected , file size mentioned
</commit_message>
<xml_diff>
--- a/Power_BI/Task_1/Task_1_POWER_BI.docx
+++ b/Power_BI/Task_1/Task_1_POWER_BI.docx
@@ -1,6 +1,6 @@
 
 <file path=word/document.xml><?xml version="1.0" encoding="utf-8"?>
-<w:document xmlns:wpc="http://schemas.microsoft.com/office/word/2010/wordprocessingCanvas" xmlns:mc="http://schemas.openxmlformats.org/markup-compatibility/2006" xmlns:o="urn:schemas-microsoft-com:office:office" xmlns:r="http://schemas.openxmlformats.org/officeDocument/2006/relationships" xmlns:m="http://schemas.openxmlformats.org/officeDocument/2006/math" xmlns:v="urn:schemas-microsoft-com:vml" xmlns:wp14="http://schemas.microsoft.com/office/word/2010/wordprocessingDrawing" xmlns:wp="http://schemas.openxmlformats.org/drawingml/2006/wordprocessingDrawing" xmlns:w10="urn:schemas-microsoft-com:office:word" xmlns:w="http://schemas.openxmlformats.org/wordprocessingml/2006/main" xmlns:w14="http://schemas.microsoft.com/office/word/2010/wordml" xmlns:wpg="http://schemas.microsoft.com/office/word/2010/wordprocessingGroup" xmlns:wpi="http://schemas.microsoft.com/office/word/2010/wordprocessingInk" xmlns:wne="http://schemas.microsoft.com/office/word/2006/wordml" xmlns:wps="http://schemas.microsoft.com/office/word/2010/wordprocessingShape" mc:Ignorable="w14 wp14">
+<w:document xmlns:wpc="http://schemas.microsoft.com/office/word/2010/wordprocessingCanvas" xmlns:cx="http://schemas.microsoft.com/office/drawing/2014/chartex" xmlns:mc="http://schemas.openxmlformats.org/markup-compatibility/2006" xmlns:o="urn:schemas-microsoft-com:office:office" xmlns:r="http://schemas.openxmlformats.org/officeDocument/2006/relationships" xmlns:m="http://schemas.openxmlformats.org/officeDocument/2006/math" xmlns:v="urn:schemas-microsoft-com:vml" xmlns:wp14="http://schemas.microsoft.com/office/word/2010/wordprocessingDrawing" xmlns:wp="http://schemas.openxmlformats.org/drawingml/2006/wordprocessingDrawing" xmlns:w10="urn:schemas-microsoft-com:office:word" xmlns:w="http://schemas.openxmlformats.org/wordprocessingml/2006/main" xmlns:w14="http://schemas.microsoft.com/office/word/2010/wordml" xmlns:w15="http://schemas.microsoft.com/office/word/2012/wordml" xmlns:w16se="http://schemas.microsoft.com/office/word/2015/wordml/symex" xmlns:wpg="http://schemas.microsoft.com/office/word/2010/wordprocessingGroup" xmlns:wpi="http://schemas.microsoft.com/office/word/2010/wordprocessingInk" xmlns:wne="http://schemas.microsoft.com/office/word/2006/wordml" xmlns:wps="http://schemas.microsoft.com/office/word/2010/wordprocessingShape" mc:Ignorable="w14 w15 w16se wp14">
   <w:body>
     <w:p>
       <w:pPr>
@@ -154,7 +154,7 @@
                     </pic:cNvPicPr>
                   </pic:nvPicPr>
                   <pic:blipFill>
-                    <a:blip r:embed="rId8">
+                    <a:blip r:embed="rId7">
                       <a:extLst>
                         <a:ext uri="{28A0092B-C50C-407E-A947-70E740481C1C}">
                           <a14:useLocalDpi xmlns:a14="http://schemas.microsoft.com/office/drawing/2010/main" val="0"/>
@@ -231,6 +231,98 @@
                 <pic:pic xmlns:pic="http://schemas.openxmlformats.org/drawingml/2006/picture">
                   <pic:nvPicPr>
                     <pic:cNvPr id="0" name="Picture 2" descr="C:\Users\Administrator\Desktop\EPAM_2\percentage.png"/>
+                    <pic:cNvPicPr>
+                      <a:picLocks noChangeAspect="1" noChangeArrowheads="1"/>
+                    </pic:cNvPicPr>
+                  </pic:nvPicPr>
+                  <pic:blipFill>
+                    <a:blip r:embed="rId8">
+                      <a:extLst>
+                        <a:ext uri="{28A0092B-C50C-407E-A947-70E740481C1C}">
+                          <a14:useLocalDpi xmlns:a14="http://schemas.microsoft.com/office/drawing/2010/main" val="0"/>
+                        </a:ext>
+                      </a:extLst>
+                    </a:blip>
+                    <a:srcRect/>
+                    <a:stretch>
+                      <a:fillRect/>
+                    </a:stretch>
+                  </pic:blipFill>
+                  <pic:spPr bwMode="auto">
+                    <a:xfrm>
+                      <a:off x="0" y="0"/>
+                      <a:ext cx="5943600" cy="3340828"/>
+                    </a:xfrm>
+                    <a:prstGeom prst="rect">
+                      <a:avLst/>
+                    </a:prstGeom>
+                    <a:noFill/>
+                    <a:ln>
+                      <a:noFill/>
+                    </a:ln>
+                  </pic:spPr>
+                </pic:pic>
+              </a:graphicData>
+            </a:graphic>
+          </wp:inline>
+        </w:drawing>
+      </w:r>
+    </w:p>
+    <w:p>
+      <w:pPr>
+        <w:rPr>
+          <w:rFonts w:ascii="Bahnschrift" w:hAnsi="Bahnschrift"/>
+          <w:sz w:val="32"/>
+          <w:szCs w:val="32"/>
+        </w:rPr>
+      </w:pPr>
+      <w:r>
+        <w:rPr>
+          <w:rFonts w:ascii="Bahnschrift" w:hAnsi="Bahnschrift"/>
+          <w:sz w:val="32"/>
+          <w:szCs w:val="32"/>
+        </w:rPr>
+        <w:t>DiscountPct column datatype changed Percentage.</w:t>
+      </w:r>
+    </w:p>
+    <w:p>
+      <w:pPr>
+        <w:rPr>
+          <w:rFonts w:ascii="Bahnschrift" w:hAnsi="Bahnschrift"/>
+          <w:sz w:val="32"/>
+          <w:szCs w:val="32"/>
+        </w:rPr>
+      </w:pPr>
+    </w:p>
+    <w:p>
+      <w:pPr>
+        <w:rPr>
+          <w:rFonts w:ascii="Bahnschrift" w:hAnsi="Bahnschrift"/>
+          <w:sz w:val="32"/>
+          <w:szCs w:val="32"/>
+        </w:rPr>
+      </w:pPr>
+      <w:r>
+        <w:rPr>
+          <w:rFonts w:ascii="Bahnschrift" w:hAnsi="Bahnschrift"/>
+          <w:noProof/>
+          <w:sz w:val="32"/>
+          <w:szCs w:val="32"/>
+        </w:rPr>
+        <w:lastRenderedPageBreak/>
+        <w:drawing>
+          <wp:inline distT="0" distB="0" distL="0" distR="0">
+            <wp:extent cx="5943600" cy="3340828"/>
+            <wp:effectExtent l="0" t="0" r="0" b="0"/>
+            <wp:docPr id="3" name="Picture 3" descr="C:\Users\Administrator\Desktop\EPAM_2\subtraction_date.png"/>
+            <wp:cNvGraphicFramePr>
+              <a:graphicFrameLocks xmlns:a="http://schemas.openxmlformats.org/drawingml/2006/main" noChangeAspect="1"/>
+            </wp:cNvGraphicFramePr>
+            <a:graphic xmlns:a="http://schemas.openxmlformats.org/drawingml/2006/main">
+              <a:graphicData uri="http://schemas.openxmlformats.org/drawingml/2006/picture">
+                <pic:pic xmlns:pic="http://schemas.openxmlformats.org/drawingml/2006/picture">
+                  <pic:nvPicPr>
+                    <pic:cNvPr id="0" name="Picture 3" descr="C:\Users\Administrator\Desktop\EPAM_2\subtraction_date.png"/>
                     <pic:cNvPicPr>
                       <a:picLocks noChangeAspect="1" noChangeArrowheads="1"/>
                     </pic:cNvPicPr>
@@ -276,33 +368,14 @@
           <w:szCs w:val="32"/>
         </w:rPr>
       </w:pPr>
-      <w:proofErr w:type="spellStart"/>
-      <w:r>
-        <w:rPr>
-          <w:rFonts w:ascii="Bahnschrift" w:hAnsi="Bahnschrift"/>
-          <w:sz w:val="32"/>
-          <w:szCs w:val="32"/>
-        </w:rPr>
-        <w:t>DiscountPct</w:t>
-      </w:r>
-      <w:proofErr w:type="spellEnd"/>
-      <w:r>
-        <w:rPr>
-          <w:rFonts w:ascii="Bahnschrift" w:hAnsi="Bahnschrift"/>
-          <w:sz w:val="32"/>
-          <w:szCs w:val="32"/>
-        </w:rPr>
-        <w:t xml:space="preserve"> column datatype changed Percentage.</w:t>
-      </w:r>
-    </w:p>
-    <w:p>
-      <w:pPr>
-        <w:rPr>
-          <w:rFonts w:ascii="Bahnschrift" w:hAnsi="Bahnschrift"/>
-          <w:sz w:val="32"/>
-          <w:szCs w:val="32"/>
-        </w:rPr>
-      </w:pPr>
+      <w:r>
+        <w:rPr>
+          <w:rFonts w:ascii="Bahnschrift" w:hAnsi="Bahnschrift"/>
+          <w:sz w:val="32"/>
+          <w:szCs w:val="32"/>
+        </w:rPr>
+        <w:t>Date subtracted with two options.</w:t>
+      </w:r>
     </w:p>
     <w:p>
       <w:pPr>
@@ -319,12 +392,11 @@
           <w:sz w:val="32"/>
           <w:szCs w:val="32"/>
         </w:rPr>
-        <w:lastRenderedPageBreak/>
         <w:drawing>
           <wp:inline distT="0" distB="0" distL="0" distR="0">
             <wp:extent cx="5943600" cy="3340828"/>
             <wp:effectExtent l="0" t="0" r="0" b="0"/>
-            <wp:docPr id="3" name="Picture 3" descr="C:\Users\Administrator\Desktop\EPAM_2\subtraction_date.png"/>
+            <wp:docPr id="4" name="Picture 4" descr="C:\Users\Administrator\Desktop\EPAM_2\subtraction_custom.png"/>
             <wp:cNvGraphicFramePr>
               <a:graphicFrameLocks xmlns:a="http://schemas.openxmlformats.org/drawingml/2006/main" noChangeAspect="1"/>
             </wp:cNvGraphicFramePr>
@@ -332,7 +404,7 @@
               <a:graphicData uri="http://schemas.openxmlformats.org/drawingml/2006/picture">
                 <pic:pic xmlns:pic="http://schemas.openxmlformats.org/drawingml/2006/picture">
                   <pic:nvPicPr>
-                    <pic:cNvPr id="0" name="Picture 3" descr="C:\Users\Administrator\Desktop\EPAM_2\subtraction_date.png"/>
+                    <pic:cNvPr id="0" name="Picture 4" descr="C:\Users\Administrator\Desktop\EPAM_2\subtraction_custom.png"/>
                     <pic:cNvPicPr>
                       <a:picLocks noChangeAspect="1" noChangeArrowheads="1"/>
                     </pic:cNvPicPr>
@@ -378,13 +450,32 @@
           <w:szCs w:val="32"/>
         </w:rPr>
       </w:pPr>
-      <w:r>
-        <w:rPr>
-          <w:rFonts w:ascii="Bahnschrift" w:hAnsi="Bahnschrift"/>
-          <w:sz w:val="32"/>
-          <w:szCs w:val="32"/>
-        </w:rPr>
-        <w:t>Date subtracted with two options.</w:t>
+    </w:p>
+    <w:p>
+      <w:pPr>
+        <w:rPr>
+          <w:rFonts w:ascii="Bahnschrift" w:hAnsi="Bahnschrift"/>
+          <w:sz w:val="32"/>
+          <w:szCs w:val="32"/>
+        </w:rPr>
+      </w:pPr>
+    </w:p>
+    <w:p>
+      <w:pPr>
+        <w:rPr>
+          <w:rFonts w:ascii="Bahnschrift" w:hAnsi="Bahnschrift"/>
+          <w:sz w:val="32"/>
+          <w:szCs w:val="32"/>
+        </w:rPr>
+      </w:pPr>
+      <w:r>
+        <w:rPr>
+          <w:rFonts w:ascii="Bahnschrift" w:hAnsi="Bahnschrift"/>
+          <w:sz w:val="32"/>
+          <w:szCs w:val="32"/>
+        </w:rPr>
+        <w:lastRenderedPageBreak/>
+        <w:t>New referenced table from fact table .</w:t>
       </w:r>
     </w:p>
     <w:p>
@@ -404,9 +495,9 @@
         </w:rPr>
         <w:drawing>
           <wp:inline distT="0" distB="0" distL="0" distR="0">
-            <wp:extent cx="5943600" cy="3340828"/>
+            <wp:extent cx="5943600" cy="2314019"/>
             <wp:effectExtent l="0" t="0" r="0" b="0"/>
-            <wp:docPr id="4" name="Picture 4" descr="C:\Users\Administrator\Desktop\EPAM_2\subtraction_custom.png"/>
+            <wp:docPr id="5" name="Picture 5" descr="C:\Users\Administrator\Desktop\EPAM_2\new_tables.png"/>
             <wp:cNvGraphicFramePr>
               <a:graphicFrameLocks xmlns:a="http://schemas.openxmlformats.org/drawingml/2006/main" noChangeAspect="1"/>
             </wp:cNvGraphicFramePr>
@@ -414,13 +505,95 @@
               <a:graphicData uri="http://schemas.openxmlformats.org/drawingml/2006/picture">
                 <pic:pic xmlns:pic="http://schemas.openxmlformats.org/drawingml/2006/picture">
                   <pic:nvPicPr>
-                    <pic:cNvPr id="0" name="Picture 4" descr="C:\Users\Administrator\Desktop\EPAM_2\subtraction_custom.png"/>
+                    <pic:cNvPr id="0" name="Picture 5" descr="C:\Users\Administrator\Desktop\EPAM_2\new_tables.png"/>
                     <pic:cNvPicPr>
                       <a:picLocks noChangeAspect="1" noChangeArrowheads="1"/>
                     </pic:cNvPicPr>
                   </pic:nvPicPr>
                   <pic:blipFill>
                     <a:blip r:embed="rId11">
+                      <a:extLst>
+                        <a:ext uri="{28A0092B-C50C-407E-A947-70E740481C1C}">
+                          <a14:useLocalDpi xmlns:a14="http://schemas.microsoft.com/office/drawing/2010/main" val="0"/>
+                        </a:ext>
+                      </a:extLst>
+                    </a:blip>
+                    <a:srcRect/>
+                    <a:stretch>
+                      <a:fillRect/>
+                    </a:stretch>
+                  </pic:blipFill>
+                  <pic:spPr bwMode="auto">
+                    <a:xfrm>
+                      <a:off x="0" y="0"/>
+                      <a:ext cx="5943600" cy="2314019"/>
+                    </a:xfrm>
+                    <a:prstGeom prst="rect">
+                      <a:avLst/>
+                    </a:prstGeom>
+                    <a:noFill/>
+                    <a:ln>
+                      <a:noFill/>
+                    </a:ln>
+                  </pic:spPr>
+                </pic:pic>
+              </a:graphicData>
+            </a:graphic>
+          </wp:inline>
+        </w:drawing>
+      </w:r>
+    </w:p>
+    <w:p>
+      <w:pPr>
+        <w:rPr>
+          <w:rFonts w:ascii="Bahnschrift" w:hAnsi="Bahnschrift"/>
+          <w:sz w:val="32"/>
+          <w:szCs w:val="32"/>
+        </w:rPr>
+      </w:pPr>
+      <w:r>
+        <w:rPr>
+          <w:rFonts w:ascii="Bahnschrift" w:hAnsi="Bahnschrift"/>
+          <w:sz w:val="32"/>
+          <w:szCs w:val="32"/>
+        </w:rPr>
+        <w:t>Views`</w:t>
+      </w:r>
+    </w:p>
+    <w:p>
+      <w:pPr>
+        <w:rPr>
+          <w:rFonts w:ascii="Bahnschrift" w:hAnsi="Bahnschrift"/>
+          <w:sz w:val="32"/>
+          <w:szCs w:val="32"/>
+        </w:rPr>
+      </w:pPr>
+      <w:r>
+        <w:rPr>
+          <w:rFonts w:ascii="Bahnschrift" w:hAnsi="Bahnschrift"/>
+          <w:noProof/>
+          <w:sz w:val="32"/>
+          <w:szCs w:val="32"/>
+        </w:rPr>
+        <w:drawing>
+          <wp:inline distT="0" distB="0" distL="0" distR="0">
+            <wp:extent cx="5943600" cy="3340828"/>
+            <wp:effectExtent l="0" t="0" r="0" b="0"/>
+            <wp:docPr id="6" name="Picture 6" descr="C:\Users\Administrator\Desktop\EPAM_2\views.png"/>
+            <wp:cNvGraphicFramePr>
+              <a:graphicFrameLocks xmlns:a="http://schemas.openxmlformats.org/drawingml/2006/main" noChangeAspect="1"/>
+            </wp:cNvGraphicFramePr>
+            <a:graphic xmlns:a="http://schemas.openxmlformats.org/drawingml/2006/main">
+              <a:graphicData uri="http://schemas.openxmlformats.org/drawingml/2006/picture">
+                <pic:pic xmlns:pic="http://schemas.openxmlformats.org/drawingml/2006/picture">
+                  <pic:nvPicPr>
+                    <pic:cNvPr id="0" name="Picture 6" descr="C:\Users\Administrator\Desktop\EPAM_2\views.png"/>
+                    <pic:cNvPicPr>
+                      <a:picLocks noChangeAspect="1" noChangeArrowheads="1"/>
+                    </pic:cNvPicPr>
+                  </pic:nvPicPr>
+                  <pic:blipFill>
+                    <a:blip r:embed="rId12">
                       <a:extLst>
                         <a:ext uri="{28A0092B-C50C-407E-A947-70E740481C1C}">
                           <a14:useLocalDpi xmlns:a14="http://schemas.microsoft.com/office/drawing/2010/main" val="0"/>
@@ -478,6 +651,15 @@
           <w:szCs w:val="32"/>
         </w:rPr>
       </w:pPr>
+    </w:p>
+    <w:p>
+      <w:pPr>
+        <w:rPr>
+          <w:rFonts w:ascii="Bahnschrift" w:hAnsi="Bahnschrift"/>
+          <w:sz w:val="32"/>
+          <w:szCs w:val="32"/>
+        </w:rPr>
+      </w:pPr>
       <w:r>
         <w:rPr>
           <w:rFonts w:ascii="Bahnschrift" w:hAnsi="Bahnschrift"/>
@@ -485,18 +667,8 @@
           <w:szCs w:val="32"/>
         </w:rPr>
         <w:lastRenderedPageBreak/>
-        <w:t xml:space="preserve">New referenced table from fact </w:t>
-      </w:r>
-      <w:proofErr w:type="gramStart"/>
-      <w:r>
-        <w:rPr>
-          <w:rFonts w:ascii="Bahnschrift" w:hAnsi="Bahnschrift"/>
-          <w:sz w:val="32"/>
-          <w:szCs w:val="32"/>
-        </w:rPr>
-        <w:t>table .</w:t>
-      </w:r>
-      <w:proofErr w:type="gramEnd"/>
+        <w:t xml:space="preserve">Order year column added </w:t>
+      </w:r>
     </w:p>
     <w:p>
       <w:pPr>
@@ -515,9 +687,9 @@
         </w:rPr>
         <w:drawing>
           <wp:inline distT="0" distB="0" distL="0" distR="0">
-            <wp:extent cx="5943600" cy="2314019"/>
-            <wp:effectExtent l="0" t="0" r="0" b="0"/>
-            <wp:docPr id="5" name="Picture 5" descr="C:\Users\Administrator\Desktop\EPAM_2\new_tables.png"/>
+            <wp:extent cx="5943600" cy="3097757"/>
+            <wp:effectExtent l="0" t="0" r="0" b="7620"/>
+            <wp:docPr id="7" name="Picture 7" descr="C:\Users\Administrator\Desktop\EPAM_2\order_year_column.png"/>
             <wp:cNvGraphicFramePr>
               <a:graphicFrameLocks xmlns:a="http://schemas.openxmlformats.org/drawingml/2006/main" noChangeAspect="1"/>
             </wp:cNvGraphicFramePr>
@@ -525,13 +697,13 @@
               <a:graphicData uri="http://schemas.openxmlformats.org/drawingml/2006/picture">
                 <pic:pic xmlns:pic="http://schemas.openxmlformats.org/drawingml/2006/picture">
                   <pic:nvPicPr>
-                    <pic:cNvPr id="0" name="Picture 5" descr="C:\Users\Administrator\Desktop\EPAM_2\new_tables.png"/>
+                    <pic:cNvPr id="0" name="Picture 7" descr="C:\Users\Administrator\Desktop\EPAM_2\order_year_column.png"/>
                     <pic:cNvPicPr>
                       <a:picLocks noChangeAspect="1" noChangeArrowheads="1"/>
                     </pic:cNvPicPr>
                   </pic:nvPicPr>
                   <pic:blipFill>
-                    <a:blip r:embed="rId12">
+                    <a:blip r:embed="rId13">
                       <a:extLst>
                         <a:ext uri="{28A0092B-C50C-407E-A947-70E740481C1C}">
                           <a14:useLocalDpi xmlns:a14="http://schemas.microsoft.com/office/drawing/2010/main" val="0"/>
@@ -546,7 +718,7 @@
                   <pic:spPr bwMode="auto">
                     <a:xfrm>
                       <a:off x="0" y="0"/>
-                      <a:ext cx="5943600" cy="2314019"/>
+                      <a:ext cx="5943600" cy="3097757"/>
                     </a:xfrm>
                     <a:prstGeom prst="rect">
                       <a:avLst/>
@@ -577,7 +749,7 @@
           <w:sz w:val="32"/>
           <w:szCs w:val="32"/>
         </w:rPr>
-        <w:t>Views`</w:t>
+        <w:t>Pivot view`</w:t>
       </w:r>
     </w:p>
     <w:p>
@@ -599,7 +771,7 @@
           <wp:inline distT="0" distB="0" distL="0" distR="0">
             <wp:extent cx="5943600" cy="3340828"/>
             <wp:effectExtent l="0" t="0" r="0" b="0"/>
-            <wp:docPr id="6" name="Picture 6" descr="C:\Users\Administrator\Desktop\EPAM_2\views.png"/>
+            <wp:docPr id="8" name="Picture 8" descr="C:\Users\Administrator\Desktop\EPAM_2\pivot_column_order_year.png"/>
             <wp:cNvGraphicFramePr>
               <a:graphicFrameLocks xmlns:a="http://schemas.openxmlformats.org/drawingml/2006/main" noChangeAspect="1"/>
             </wp:cNvGraphicFramePr>
@@ -607,13 +779,13 @@
               <a:graphicData uri="http://schemas.openxmlformats.org/drawingml/2006/picture">
                 <pic:pic xmlns:pic="http://schemas.openxmlformats.org/drawingml/2006/picture">
                   <pic:nvPicPr>
-                    <pic:cNvPr id="0" name="Picture 6" descr="C:\Users\Administrator\Desktop\EPAM_2\views.png"/>
+                    <pic:cNvPr id="0" name="Picture 8" descr="C:\Users\Administrator\Desktop\EPAM_2\pivot_column_order_year.png"/>
                     <pic:cNvPicPr>
                       <a:picLocks noChangeAspect="1" noChangeArrowheads="1"/>
                     </pic:cNvPicPr>
                   </pic:nvPicPr>
                   <pic:blipFill>
-                    <a:blip r:embed="rId13">
+                    <a:blip r:embed="rId14">
                       <a:extLst>
                         <a:ext uri="{28A0092B-C50C-407E-A947-70E740481C1C}">
                           <a14:useLocalDpi xmlns:a14="http://schemas.microsoft.com/office/drawing/2010/main" val="0"/>
@@ -662,24 +834,6 @@
           <w:szCs w:val="32"/>
         </w:rPr>
       </w:pPr>
-    </w:p>
-    <w:p>
-      <w:pPr>
-        <w:rPr>
-          <w:rFonts w:ascii="Bahnschrift" w:hAnsi="Bahnschrift"/>
-          <w:sz w:val="32"/>
-          <w:szCs w:val="32"/>
-        </w:rPr>
-      </w:pPr>
-    </w:p>
-    <w:p>
-      <w:pPr>
-        <w:rPr>
-          <w:rFonts w:ascii="Bahnschrift" w:hAnsi="Bahnschrift"/>
-          <w:sz w:val="32"/>
-          <w:szCs w:val="32"/>
-        </w:rPr>
-      </w:pPr>
       <w:r>
         <w:rPr>
           <w:rFonts w:ascii="Bahnschrift" w:hAnsi="Bahnschrift"/>
@@ -687,7 +841,7 @@
           <w:szCs w:val="32"/>
         </w:rPr>
         <w:lastRenderedPageBreak/>
-        <w:t xml:space="preserve">Order year column added </w:t>
+        <w:t>New table with cleaned columns`</w:t>
       </w:r>
     </w:p>
     <w:p>
@@ -707,9 +861,9 @@
         </w:rPr>
         <w:drawing>
           <wp:inline distT="0" distB="0" distL="0" distR="0">
-            <wp:extent cx="5943600" cy="3097757"/>
-            <wp:effectExtent l="0" t="0" r="0" b="7620"/>
-            <wp:docPr id="7" name="Picture 7" descr="C:\Users\Administrator\Desktop\EPAM_2\order_year_column.png"/>
+            <wp:extent cx="5943600" cy="3340828"/>
+            <wp:effectExtent l="0" t="0" r="0" b="0"/>
+            <wp:docPr id="9" name="Picture 9" descr="C:\Users\Administrator\Desktop\EPAM_2\new_table_other_columns_deleted.png"/>
             <wp:cNvGraphicFramePr>
               <a:graphicFrameLocks xmlns:a="http://schemas.openxmlformats.org/drawingml/2006/main" noChangeAspect="1"/>
             </wp:cNvGraphicFramePr>
@@ -717,89 +871,7 @@
               <a:graphicData uri="http://schemas.openxmlformats.org/drawingml/2006/picture">
                 <pic:pic xmlns:pic="http://schemas.openxmlformats.org/drawingml/2006/picture">
                   <pic:nvPicPr>
-                    <pic:cNvPr id="0" name="Picture 7" descr="C:\Users\Administrator\Desktop\EPAM_2\order_year_column.png"/>
-                    <pic:cNvPicPr>
-                      <a:picLocks noChangeAspect="1" noChangeArrowheads="1"/>
-                    </pic:cNvPicPr>
-                  </pic:nvPicPr>
-                  <pic:blipFill>
-                    <a:blip r:embed="rId14">
-                      <a:extLst>
-                        <a:ext uri="{28A0092B-C50C-407E-A947-70E740481C1C}">
-                          <a14:useLocalDpi xmlns:a14="http://schemas.microsoft.com/office/drawing/2010/main" val="0"/>
-                        </a:ext>
-                      </a:extLst>
-                    </a:blip>
-                    <a:srcRect/>
-                    <a:stretch>
-                      <a:fillRect/>
-                    </a:stretch>
-                  </pic:blipFill>
-                  <pic:spPr bwMode="auto">
-                    <a:xfrm>
-                      <a:off x="0" y="0"/>
-                      <a:ext cx="5943600" cy="3097757"/>
-                    </a:xfrm>
-                    <a:prstGeom prst="rect">
-                      <a:avLst/>
-                    </a:prstGeom>
-                    <a:noFill/>
-                    <a:ln>
-                      <a:noFill/>
-                    </a:ln>
-                  </pic:spPr>
-                </pic:pic>
-              </a:graphicData>
-            </a:graphic>
-          </wp:inline>
-        </w:drawing>
-      </w:r>
-    </w:p>
-    <w:p>
-      <w:pPr>
-        <w:rPr>
-          <w:rFonts w:ascii="Bahnschrift" w:hAnsi="Bahnschrift"/>
-          <w:sz w:val="32"/>
-          <w:szCs w:val="32"/>
-        </w:rPr>
-      </w:pPr>
-      <w:r>
-        <w:rPr>
-          <w:rFonts w:ascii="Bahnschrift" w:hAnsi="Bahnschrift"/>
-          <w:sz w:val="32"/>
-          <w:szCs w:val="32"/>
-        </w:rPr>
-        <w:t>Pivot view`</w:t>
-      </w:r>
-    </w:p>
-    <w:p>
-      <w:pPr>
-        <w:rPr>
-          <w:rFonts w:ascii="Bahnschrift" w:hAnsi="Bahnschrift"/>
-          <w:sz w:val="32"/>
-          <w:szCs w:val="32"/>
-        </w:rPr>
-      </w:pPr>
-      <w:r>
-        <w:rPr>
-          <w:rFonts w:ascii="Bahnschrift" w:hAnsi="Bahnschrift"/>
-          <w:noProof/>
-          <w:sz w:val="32"/>
-          <w:szCs w:val="32"/>
-        </w:rPr>
-        <w:drawing>
-          <wp:inline distT="0" distB="0" distL="0" distR="0">
-            <wp:extent cx="5943600" cy="3340828"/>
-            <wp:effectExtent l="0" t="0" r="0" b="0"/>
-            <wp:docPr id="8" name="Picture 8" descr="C:\Users\Administrator\Desktop\EPAM_2\pivot_column_order_year.png"/>
-            <wp:cNvGraphicFramePr>
-              <a:graphicFrameLocks xmlns:a="http://schemas.openxmlformats.org/drawingml/2006/main" noChangeAspect="1"/>
-            </wp:cNvGraphicFramePr>
-            <a:graphic xmlns:a="http://schemas.openxmlformats.org/drawingml/2006/main">
-              <a:graphicData uri="http://schemas.openxmlformats.org/drawingml/2006/picture">
-                <pic:pic xmlns:pic="http://schemas.openxmlformats.org/drawingml/2006/picture">
-                  <pic:nvPicPr>
-                    <pic:cNvPr id="0" name="Picture 8" descr="C:\Users\Administrator\Desktop\EPAM_2\pivot_column_order_year.png"/>
+                    <pic:cNvPr id="0" name="Picture 9" descr="C:\Users\Administrator\Desktop\EPAM_2\new_table_other_columns_deleted.png"/>
                     <pic:cNvPicPr>
                       <a:picLocks noChangeAspect="1" noChangeArrowheads="1"/>
                     </pic:cNvPicPr>
@@ -845,23 +917,13 @@
           <w:szCs w:val="32"/>
         </w:rPr>
       </w:pPr>
-    </w:p>
-    <w:p>
-      <w:pPr>
-        <w:rPr>
-          <w:rFonts w:ascii="Bahnschrift" w:hAnsi="Bahnschrift"/>
-          <w:sz w:val="32"/>
-          <w:szCs w:val="32"/>
-        </w:rPr>
-      </w:pPr>
-      <w:r>
-        <w:rPr>
-          <w:rFonts w:ascii="Bahnschrift" w:hAnsi="Bahnschrift"/>
-          <w:sz w:val="32"/>
-          <w:szCs w:val="32"/>
-        </w:rPr>
-        <w:lastRenderedPageBreak/>
-        <w:t>New table with cleaned columns`</w:t>
+      <w:r>
+        <w:rPr>
+          <w:rFonts w:ascii="Bahnschrift" w:hAnsi="Bahnschrift"/>
+          <w:sz w:val="32"/>
+          <w:szCs w:val="32"/>
+        </w:rPr>
+        <w:t>Merged tables with ProductCategory</w:t>
       </w:r>
     </w:p>
     <w:p>
@@ -883,7 +945,7 @@
           <wp:inline distT="0" distB="0" distL="0" distR="0">
             <wp:extent cx="5943600" cy="3340828"/>
             <wp:effectExtent l="0" t="0" r="0" b="0"/>
-            <wp:docPr id="9" name="Picture 9" descr="C:\Users\Administrator\Desktop\EPAM_2\new_table_other_columns_deleted.png"/>
+            <wp:docPr id="10" name="Picture 10" descr="C:\Users\Administrator\Desktop\EPAM_2\joined_category_table.png"/>
             <wp:cNvGraphicFramePr>
               <a:graphicFrameLocks xmlns:a="http://schemas.openxmlformats.org/drawingml/2006/main" noChangeAspect="1"/>
             </wp:cNvGraphicFramePr>
@@ -891,7 +953,7 @@
               <a:graphicData uri="http://schemas.openxmlformats.org/drawingml/2006/picture">
                 <pic:pic xmlns:pic="http://schemas.openxmlformats.org/drawingml/2006/picture">
                   <pic:nvPicPr>
-                    <pic:cNvPr id="0" name="Picture 9" descr="C:\Users\Administrator\Desktop\EPAM_2\new_table_other_columns_deleted.png"/>
+                    <pic:cNvPr id="0" name="Picture 10" descr="C:\Users\Administrator\Desktop\EPAM_2\joined_category_table.png"/>
                     <pic:cNvPicPr>
                       <a:picLocks noChangeAspect="1" noChangeArrowheads="1"/>
                     </pic:cNvPicPr>
@@ -937,24 +999,24 @@
           <w:szCs w:val="32"/>
         </w:rPr>
       </w:pPr>
-      <w:r>
-        <w:rPr>
-          <w:rFonts w:ascii="Bahnschrift" w:hAnsi="Bahnschrift"/>
-          <w:sz w:val="32"/>
-          <w:szCs w:val="32"/>
-        </w:rPr>
-        <w:t xml:space="preserve">Merged tables with </w:t>
-      </w:r>
-      <w:proofErr w:type="spellStart"/>
-      <w:r>
-        <w:rPr>
-          <w:rFonts w:ascii="Bahnschrift" w:hAnsi="Bahnschrift"/>
-          <w:sz w:val="32"/>
-          <w:szCs w:val="32"/>
-        </w:rPr>
-        <w:t>ProductCategory</w:t>
-      </w:r>
-      <w:proofErr w:type="spellEnd"/>
+    </w:p>
+    <w:p>
+      <w:pPr>
+        <w:rPr>
+          <w:rFonts w:ascii="Bahnschrift" w:hAnsi="Bahnschrift"/>
+          <w:sz w:val="32"/>
+          <w:szCs w:val="32"/>
+        </w:rPr>
+      </w:pPr>
+      <w:r>
+        <w:rPr>
+          <w:rFonts w:ascii="Bahnschrift" w:hAnsi="Bahnschrift"/>
+          <w:sz w:val="32"/>
+          <w:szCs w:val="32"/>
+        </w:rPr>
+        <w:lastRenderedPageBreak/>
+        <w:t>Sales grouped by 3 columns`</w:t>
+      </w:r>
     </w:p>
     <w:p>
       <w:pPr>
@@ -975,7 +1037,7 @@
           <wp:inline distT="0" distB="0" distL="0" distR="0">
             <wp:extent cx="5943600" cy="3340828"/>
             <wp:effectExtent l="0" t="0" r="0" b="0"/>
-            <wp:docPr id="10" name="Picture 10" descr="C:\Users\Administrator\Desktop\EPAM_2\joined_category_table.png"/>
+            <wp:docPr id="11" name="Picture 11" descr="C:\Users\Administrator\Desktop\EPAM_2\sales_grouped_by.png"/>
             <wp:cNvGraphicFramePr>
               <a:graphicFrameLocks xmlns:a="http://schemas.openxmlformats.org/drawingml/2006/main" noChangeAspect="1"/>
             </wp:cNvGraphicFramePr>
@@ -983,7 +1045,7 @@
               <a:graphicData uri="http://schemas.openxmlformats.org/drawingml/2006/picture">
                 <pic:pic xmlns:pic="http://schemas.openxmlformats.org/drawingml/2006/picture">
                   <pic:nvPicPr>
-                    <pic:cNvPr id="0" name="Picture 10" descr="C:\Users\Administrator\Desktop\EPAM_2\joined_category_table.png"/>
+                    <pic:cNvPr id="0" name="Picture 11" descr="C:\Users\Administrator\Desktop\EPAM_2\sales_grouped_by.png"/>
                     <pic:cNvPicPr>
                       <a:picLocks noChangeAspect="1" noChangeArrowheads="1"/>
                     </pic:cNvPicPr>
@@ -1044,117 +1106,7 @@
           <w:sz w:val="32"/>
           <w:szCs w:val="32"/>
         </w:rPr>
-        <w:lastRenderedPageBreak/>
-        <w:t>Sales grouped by 3 columns`</w:t>
-      </w:r>
-    </w:p>
-    <w:p>
-      <w:pPr>
-        <w:rPr>
-          <w:rFonts w:ascii="Bahnschrift" w:hAnsi="Bahnschrift"/>
-          <w:sz w:val="32"/>
-          <w:szCs w:val="32"/>
-        </w:rPr>
-      </w:pPr>
-      <w:r>
-        <w:rPr>
-          <w:rFonts w:ascii="Bahnschrift" w:hAnsi="Bahnschrift"/>
-          <w:noProof/>
-          <w:sz w:val="32"/>
-          <w:szCs w:val="32"/>
-        </w:rPr>
-        <w:drawing>
-          <wp:inline distT="0" distB="0" distL="0" distR="0">
-            <wp:extent cx="5943600" cy="3340828"/>
-            <wp:effectExtent l="0" t="0" r="0" b="0"/>
-            <wp:docPr id="11" name="Picture 11" descr="C:\Users\Administrator\Desktop\EPAM_2\sales_grouped_by.png"/>
-            <wp:cNvGraphicFramePr>
-              <a:graphicFrameLocks xmlns:a="http://schemas.openxmlformats.org/drawingml/2006/main" noChangeAspect="1"/>
-            </wp:cNvGraphicFramePr>
-            <a:graphic xmlns:a="http://schemas.openxmlformats.org/drawingml/2006/main">
-              <a:graphicData uri="http://schemas.openxmlformats.org/drawingml/2006/picture">
-                <pic:pic xmlns:pic="http://schemas.openxmlformats.org/drawingml/2006/picture">
-                  <pic:nvPicPr>
-                    <pic:cNvPr id="0" name="Picture 11" descr="C:\Users\Administrator\Desktop\EPAM_2\sales_grouped_by.png"/>
-                    <pic:cNvPicPr>
-                      <a:picLocks noChangeAspect="1" noChangeArrowheads="1"/>
-                    </pic:cNvPicPr>
-                  </pic:nvPicPr>
-                  <pic:blipFill>
-                    <a:blip r:embed="rId18">
-                      <a:extLst>
-                        <a:ext uri="{28A0092B-C50C-407E-A947-70E740481C1C}">
-                          <a14:useLocalDpi xmlns:a14="http://schemas.microsoft.com/office/drawing/2010/main" val="0"/>
-                        </a:ext>
-                      </a:extLst>
-                    </a:blip>
-                    <a:srcRect/>
-                    <a:stretch>
-                      <a:fillRect/>
-                    </a:stretch>
-                  </pic:blipFill>
-                  <pic:spPr bwMode="auto">
-                    <a:xfrm>
-                      <a:off x="0" y="0"/>
-                      <a:ext cx="5943600" cy="3340828"/>
-                    </a:xfrm>
-                    <a:prstGeom prst="rect">
-                      <a:avLst/>
-                    </a:prstGeom>
-                    <a:noFill/>
-                    <a:ln>
-                      <a:noFill/>
-                    </a:ln>
-                  </pic:spPr>
-                </pic:pic>
-              </a:graphicData>
-            </a:graphic>
-          </wp:inline>
-        </w:drawing>
-      </w:r>
-    </w:p>
-    <w:p>
-      <w:pPr>
-        <w:rPr>
-          <w:rFonts w:ascii="Bahnschrift" w:hAnsi="Bahnschrift"/>
-          <w:sz w:val="32"/>
-          <w:szCs w:val="32"/>
-        </w:rPr>
-      </w:pPr>
-    </w:p>
-    <w:p>
-      <w:pPr>
-        <w:rPr>
-          <w:rFonts w:ascii="Bahnschrift" w:hAnsi="Bahnschrift"/>
-          <w:sz w:val="32"/>
-          <w:szCs w:val="32"/>
-        </w:rPr>
-      </w:pPr>
-      <w:r>
-        <w:rPr>
-          <w:rFonts w:ascii="Bahnschrift" w:hAnsi="Bahnschrift"/>
-          <w:sz w:val="32"/>
-          <w:szCs w:val="32"/>
-        </w:rPr>
-        <w:t xml:space="preserve">Relations deleted from fact table with </w:t>
-      </w:r>
-      <w:proofErr w:type="spellStart"/>
-      <w:r>
-        <w:rPr>
-          <w:rFonts w:ascii="Bahnschrift" w:hAnsi="Bahnschrift"/>
-          <w:sz w:val="32"/>
-          <w:szCs w:val="32"/>
-        </w:rPr>
-        <w:t>DimDate</w:t>
-      </w:r>
-      <w:proofErr w:type="spellEnd"/>
-      <w:r>
-        <w:rPr>
-          <w:rFonts w:ascii="Bahnschrift" w:hAnsi="Bahnschrift"/>
-          <w:sz w:val="32"/>
-          <w:szCs w:val="32"/>
-        </w:rPr>
-        <w:t>`</w:t>
+        <w:t>Relations deleted from fact table with DimDate`</w:t>
       </w:r>
     </w:p>
     <w:p>
@@ -1191,7 +1143,7 @@
                     </pic:cNvPicPr>
                   </pic:nvPicPr>
                   <pic:blipFill>
-                    <a:blip r:embed="rId19">
+                    <a:blip r:embed="rId18">
                       <a:extLst>
                         <a:ext uri="{28A0092B-C50C-407E-A947-70E740481C1C}">
                           <a14:useLocalDpi xmlns:a14="http://schemas.microsoft.com/office/drawing/2010/main" val="0"/>
@@ -1264,108 +1216,245 @@
           <w:sz w:val="32"/>
           <w:szCs w:val="32"/>
         </w:rPr>
-        <w:t xml:space="preserve">About connection methods </w:t>
-      </w:r>
-      <w:proofErr w:type="spellStart"/>
-      <w:r>
-        <w:rPr>
-          <w:rFonts w:ascii="Bahnschrift" w:hAnsi="Bahnschrift"/>
-          <w:sz w:val="32"/>
-          <w:szCs w:val="32"/>
-        </w:rPr>
-        <w:t>DirectQuery</w:t>
-      </w:r>
-      <w:proofErr w:type="spellEnd"/>
-      <w:r>
-        <w:rPr>
-          <w:rFonts w:ascii="Bahnschrift" w:hAnsi="Bahnschrift"/>
-          <w:sz w:val="32"/>
-          <w:szCs w:val="32"/>
-        </w:rPr>
-        <w:t xml:space="preserve"> and Import, the difference is that Import method copies data into memory of PC and </w:t>
-      </w:r>
-      <w:proofErr w:type="gramStart"/>
-      <w:r>
-        <w:rPr>
-          <w:rFonts w:ascii="Bahnschrift" w:hAnsi="Bahnschrift"/>
-          <w:sz w:val="32"/>
-          <w:szCs w:val="32"/>
-        </w:rPr>
-        <w:t>it’s</w:t>
-      </w:r>
-      <w:proofErr w:type="gramEnd"/>
-      <w:r>
-        <w:rPr>
-          <w:rFonts w:ascii="Bahnschrift" w:hAnsi="Bahnschrift"/>
-          <w:sz w:val="32"/>
-          <w:szCs w:val="32"/>
-        </w:rPr>
-        <w:t xml:space="preserve"> need to be updated in case of we need up to date Analysis. </w:t>
-      </w:r>
-      <w:proofErr w:type="spellStart"/>
-      <w:r>
-        <w:rPr>
-          <w:rFonts w:ascii="Bahnschrift" w:hAnsi="Bahnschrift"/>
-          <w:sz w:val="32"/>
-          <w:szCs w:val="32"/>
-        </w:rPr>
-        <w:t>DirectQuery</w:t>
-      </w:r>
-      <w:proofErr w:type="spellEnd"/>
-      <w:r>
-        <w:rPr>
-          <w:rFonts w:ascii="Bahnschrift" w:hAnsi="Bahnschrift"/>
-          <w:sz w:val="32"/>
-          <w:szCs w:val="32"/>
-        </w:rPr>
-        <w:t xml:space="preserve"> doesn’t copy </w:t>
-      </w:r>
-      <w:proofErr w:type="gramStart"/>
-      <w:r>
-        <w:rPr>
-          <w:rFonts w:ascii="Bahnschrift" w:hAnsi="Bahnschrift"/>
-          <w:sz w:val="32"/>
-          <w:szCs w:val="32"/>
-        </w:rPr>
-        <w:t>it ,</w:t>
-      </w:r>
-      <w:proofErr w:type="gramEnd"/>
-      <w:r>
-        <w:rPr>
-          <w:rFonts w:ascii="Bahnschrift" w:hAnsi="Bahnschrift"/>
-          <w:sz w:val="32"/>
-          <w:szCs w:val="32"/>
-        </w:rPr>
-        <w:t xml:space="preserve"> instead its queries the original data , so </w:t>
-      </w:r>
-      <w:proofErr w:type="spellStart"/>
-      <w:r>
-        <w:rPr>
-          <w:rFonts w:ascii="Bahnschrift" w:hAnsi="Bahnschrift"/>
-          <w:sz w:val="32"/>
-          <w:szCs w:val="32"/>
-        </w:rPr>
-        <w:t>its</w:t>
-      </w:r>
-      <w:proofErr w:type="spellEnd"/>
-      <w:r>
-        <w:rPr>
-          <w:rFonts w:ascii="Bahnschrift" w:hAnsi="Bahnschrift"/>
-          <w:sz w:val="32"/>
-          <w:szCs w:val="32"/>
-        </w:rPr>
-        <w:t xml:space="preserve"> will be always up to date and no updates  needed , but of course from point of performance it will be slower than Import.</w:t>
+        <w:t xml:space="preserve">About connection methods DirectQuery and Import, the difference is that Import method copies data into memory of PC and it’s need to be updated in case of we need up to date Analysis. DirectQuery doesn’t copy it , instead its queries the original data , so its will be always up to date and no updates  needed , but of course from point of performance it will be slower than Import. </w:t>
+      </w:r>
+      <w:r>
+        <w:rPr>
+          <w:rFonts w:ascii="Bahnschrift" w:hAnsi="Bahnschrift"/>
+          <w:sz w:val="32"/>
+          <w:szCs w:val="32"/>
+        </w:rPr>
+        <w:t>We have a limitation per dataset 1GB when importing data, DirectQuery don’t have limitations as it’s not loading data into application.</w:t>
+      </w:r>
+    </w:p>
+    <w:p>
+      <w:pPr>
+        <w:rPr>
+          <w:rFonts w:ascii="Bahnschrift" w:hAnsi="Bahnschrift"/>
+          <w:sz w:val="32"/>
+          <w:szCs w:val="32"/>
+        </w:rPr>
+      </w:pPr>
+    </w:p>
+    <w:p>
+      <w:pPr>
+        <w:jc w:val="center"/>
+        <w:rPr>
+          <w:rFonts w:ascii="Bahnschrift" w:hAnsi="Bahnschrift"/>
+          <w:sz w:val="44"/>
+          <w:szCs w:val="44"/>
+        </w:rPr>
+      </w:pPr>
+      <w:r>
+        <w:rPr>
+          <w:rFonts w:ascii="Bahnschrift" w:hAnsi="Bahnschrift"/>
+          <w:sz w:val="44"/>
+          <w:szCs w:val="44"/>
+        </w:rPr>
+        <w:lastRenderedPageBreak/>
+        <w:t>CHANGES</w:t>
+      </w:r>
+    </w:p>
+    <w:p>
+      <w:pPr>
+        <w:rPr>
+          <w:rFonts w:ascii="Bahnschrift" w:hAnsi="Bahnschrift"/>
+          <w:sz w:val="32"/>
+          <w:szCs w:val="32"/>
+        </w:rPr>
+      </w:pPr>
+      <w:r>
+        <w:rPr>
+          <w:rFonts w:ascii="Bahnschrift" w:hAnsi="Bahnschrift"/>
+          <w:sz w:val="32"/>
+          <w:szCs w:val="32"/>
+        </w:rPr>
+        <w:t xml:space="preserve">The percentage fixed. </w:t>
+      </w:r>
+    </w:p>
+    <w:p>
+      <w:pPr>
+        <w:rPr>
+          <w:rFonts w:ascii="Bahnschrift" w:hAnsi="Bahnschrift"/>
+          <w:sz w:val="32"/>
+          <w:szCs w:val="32"/>
+        </w:rPr>
+      </w:pPr>
+      <w:r>
+        <w:rPr>
+          <w:rFonts w:ascii="Bahnschrift" w:hAnsi="Bahnschrift"/>
+          <w:noProof/>
+          <w:sz w:val="32"/>
+          <w:szCs w:val="32"/>
+        </w:rPr>
+        <w:drawing>
+          <wp:inline distT="0" distB="0" distL="0" distR="0">
+            <wp:extent cx="5943600" cy="2067181"/>
+            <wp:effectExtent l="0" t="0" r="0" b="9525"/>
+            <wp:docPr id="13" name="Picture 13" descr="C:\Users\Stepan Gasparyan\Desktop\Epam\Percentage.png"/>
+            <wp:cNvGraphicFramePr>
+              <a:graphicFrameLocks xmlns:a="http://schemas.openxmlformats.org/drawingml/2006/main" noChangeAspect="1"/>
+            </wp:cNvGraphicFramePr>
+            <a:graphic xmlns:a="http://schemas.openxmlformats.org/drawingml/2006/main">
+              <a:graphicData uri="http://schemas.openxmlformats.org/drawingml/2006/picture">
+                <pic:pic xmlns:pic="http://schemas.openxmlformats.org/drawingml/2006/picture">
+                  <pic:nvPicPr>
+                    <pic:cNvPr id="0" name="Picture 1" descr="C:\Users\Stepan Gasparyan\Desktop\Epam\Percentage.png"/>
+                    <pic:cNvPicPr>
+                      <a:picLocks noChangeAspect="1" noChangeArrowheads="1"/>
+                    </pic:cNvPicPr>
+                  </pic:nvPicPr>
+                  <pic:blipFill>
+                    <a:blip r:embed="rId19" cstate="print">
+                      <a:extLst>
+                        <a:ext uri="{28A0092B-C50C-407E-A947-70E740481C1C}">
+                          <a14:useLocalDpi xmlns:a14="http://schemas.microsoft.com/office/drawing/2010/main" val="0"/>
+                        </a:ext>
+                      </a:extLst>
+                    </a:blip>
+                    <a:srcRect/>
+                    <a:stretch>
+                      <a:fillRect/>
+                    </a:stretch>
+                  </pic:blipFill>
+                  <pic:spPr bwMode="auto">
+                    <a:xfrm>
+                      <a:off x="0" y="0"/>
+                      <a:ext cx="5943600" cy="2067181"/>
+                    </a:xfrm>
+                    <a:prstGeom prst="rect">
+                      <a:avLst/>
+                    </a:prstGeom>
+                    <a:noFill/>
+                    <a:ln>
+                      <a:noFill/>
+                    </a:ln>
+                  </pic:spPr>
+                </pic:pic>
+              </a:graphicData>
+            </a:graphic>
+          </wp:inline>
+        </w:drawing>
+      </w:r>
+      <w:r>
+        <w:rPr>
+          <w:rFonts w:ascii="Bahnschrift" w:hAnsi="Bahnschrift"/>
+          <w:sz w:val="32"/>
+          <w:szCs w:val="32"/>
+        </w:rPr>
+        <w:br/>
+      </w:r>
+      <w:r>
+        <w:rPr>
+          <w:rFonts w:ascii="Bahnschrift" w:hAnsi="Bahnschrift"/>
+          <w:sz w:val="32"/>
+          <w:szCs w:val="32"/>
+        </w:rPr>
+        <w:br/>
+      </w:r>
+      <w:r>
+        <w:rPr>
+          <w:rFonts w:ascii="Bahnschrift" w:hAnsi="Bahnschrift"/>
+          <w:sz w:val="32"/>
+          <w:szCs w:val="32"/>
+        </w:rPr>
+        <w:br/>
+        <w:t xml:space="preserve">Right columns are selected for </w:t>
+      </w:r>
+      <w:r>
+        <w:rPr>
+          <w:rStyle w:val="normaltextrun"/>
+          <w:rFonts w:ascii="Arial" w:hAnsi="Arial" w:cs="Arial"/>
+          <w:sz w:val="32"/>
+          <w:szCs w:val="32"/>
+        </w:rPr>
+        <w:t>SalesByYearsNPrice</w:t>
+      </w:r>
+      <w:r>
+        <w:rPr>
+          <w:rStyle w:val="normaltextrun"/>
+          <w:rFonts w:ascii="Arial" w:hAnsi="Arial" w:cs="Arial"/>
+          <w:sz w:val="32"/>
+          <w:szCs w:val="32"/>
+        </w:rPr>
+        <w:t xml:space="preserve"> table, pivot view corrected.</w:t>
+      </w:r>
+    </w:p>
+    <w:p>
+      <w:pPr>
+        <w:rPr>
+          <w:rFonts w:ascii="Bahnschrift" w:hAnsi="Bahnschrift"/>
+          <w:sz w:val="32"/>
+          <w:szCs w:val="32"/>
+        </w:rPr>
+      </w:pPr>
+    </w:p>
+    <w:p>
+      <w:pPr>
+        <w:rPr>
+          <w:rFonts w:ascii="Bahnschrift" w:hAnsi="Bahnschrift"/>
+          <w:sz w:val="32"/>
+          <w:szCs w:val="32"/>
+        </w:rPr>
+      </w:pPr>
+      <w:r>
+        <w:rPr>
+          <w:rFonts w:ascii="Bahnschrift" w:hAnsi="Bahnschrift"/>
+          <w:noProof/>
+          <w:sz w:val="32"/>
+          <w:szCs w:val="32"/>
+        </w:rPr>
+        <w:drawing>
+          <wp:inline distT="0" distB="0" distL="0" distR="0">
+            <wp:extent cx="5943600" cy="2129143"/>
+            <wp:effectExtent l="0" t="0" r="0" b="5080"/>
+            <wp:docPr id="15" name="Picture 15" descr="C:\Users\Stepan Gasparyan\Desktop\Epam\fixed_pivot_view.png"/>
+            <wp:cNvGraphicFramePr>
+              <a:graphicFrameLocks xmlns:a="http://schemas.openxmlformats.org/drawingml/2006/main" noChangeAspect="1"/>
+            </wp:cNvGraphicFramePr>
+            <a:graphic xmlns:a="http://schemas.openxmlformats.org/drawingml/2006/main">
+              <a:graphicData uri="http://schemas.openxmlformats.org/drawingml/2006/picture">
+                <pic:pic xmlns:pic="http://schemas.openxmlformats.org/drawingml/2006/picture">
+                  <pic:nvPicPr>
+                    <pic:cNvPr id="0" name="Picture 3" descr="C:\Users\Stepan Gasparyan\Desktop\Epam\fixed_pivot_view.png"/>
+                    <pic:cNvPicPr>
+                      <a:picLocks noChangeAspect="1" noChangeArrowheads="1"/>
+                    </pic:cNvPicPr>
+                  </pic:nvPicPr>
+                  <pic:blipFill>
+                    <a:blip r:embed="rId20" cstate="print">
+                      <a:extLst>
+                        <a:ext uri="{28A0092B-C50C-407E-A947-70E740481C1C}">
+                          <a14:useLocalDpi xmlns:a14="http://schemas.microsoft.com/office/drawing/2010/main" val="0"/>
+                        </a:ext>
+                      </a:extLst>
+                    </a:blip>
+                    <a:srcRect/>
+                    <a:stretch>
+                      <a:fillRect/>
+                    </a:stretch>
+                  </pic:blipFill>
+                  <pic:spPr bwMode="auto">
+                    <a:xfrm>
+                      <a:off x="0" y="0"/>
+                      <a:ext cx="5943600" cy="2129143"/>
+                    </a:xfrm>
+                    <a:prstGeom prst="rect">
+                      <a:avLst/>
+                    </a:prstGeom>
+                    <a:noFill/>
+                    <a:ln>
+                      <a:noFill/>
+                    </a:ln>
+                  </pic:spPr>
+                </pic:pic>
+              </a:graphicData>
+            </a:graphic>
+          </wp:inline>
+        </w:drawing>
       </w:r>
       <w:bookmarkStart w:id="0" w:name="_GoBack"/>
       <w:bookmarkEnd w:id="0"/>
-      <w:r>
-        <w:rPr>
-          <w:rFonts w:ascii="Bahnschrift" w:hAnsi="Bahnschrift"/>
-          <w:sz w:val="32"/>
-          <w:szCs w:val="32"/>
-        </w:rPr>
-        <w:t xml:space="preserve"> </w:t>
-      </w:r>
     </w:p>
     <w:sectPr>
       <w:pgSz w:w="12240" w:h="15840"/>
@@ -1378,7 +1467,7 @@
 </file>
 
 <file path=word/endnotes.xml><?xml version="1.0" encoding="utf-8"?>
-<w:endnotes xmlns:wpc="http://schemas.microsoft.com/office/word/2010/wordprocessingCanvas" xmlns:mc="http://schemas.openxmlformats.org/markup-compatibility/2006" xmlns:o="urn:schemas-microsoft-com:office:office" xmlns:r="http://schemas.openxmlformats.org/officeDocument/2006/relationships" xmlns:m="http://schemas.openxmlformats.org/officeDocument/2006/math" xmlns:v="urn:schemas-microsoft-com:vml" xmlns:wp14="http://schemas.microsoft.com/office/word/2010/wordprocessingDrawing" xmlns:wp="http://schemas.openxmlformats.org/drawingml/2006/wordprocessingDrawing" xmlns:w10="urn:schemas-microsoft-com:office:word" xmlns:w="http://schemas.openxmlformats.org/wordprocessingml/2006/main" xmlns:w14="http://schemas.microsoft.com/office/word/2010/wordml" xmlns:wpg="http://schemas.microsoft.com/office/word/2010/wordprocessingGroup" xmlns:wpi="http://schemas.microsoft.com/office/word/2010/wordprocessingInk" xmlns:wne="http://schemas.microsoft.com/office/word/2006/wordml" xmlns:wps="http://schemas.microsoft.com/office/word/2010/wordprocessingShape" mc:Ignorable="w14 wp14">
+<w:endnotes xmlns:wpc="http://schemas.microsoft.com/office/word/2010/wordprocessingCanvas" xmlns:cx="http://schemas.microsoft.com/office/drawing/2014/chartex" xmlns:mc="http://schemas.openxmlformats.org/markup-compatibility/2006" xmlns:o="urn:schemas-microsoft-com:office:office" xmlns:r="http://schemas.openxmlformats.org/officeDocument/2006/relationships" xmlns:m="http://schemas.openxmlformats.org/officeDocument/2006/math" xmlns:v="urn:schemas-microsoft-com:vml" xmlns:wp14="http://schemas.microsoft.com/office/word/2010/wordprocessingDrawing" xmlns:wp="http://schemas.openxmlformats.org/drawingml/2006/wordprocessingDrawing" xmlns:w10="urn:schemas-microsoft-com:office:word" xmlns:w="http://schemas.openxmlformats.org/wordprocessingml/2006/main" xmlns:w14="http://schemas.microsoft.com/office/word/2010/wordml" xmlns:w15="http://schemas.microsoft.com/office/word/2012/wordml" xmlns:w16se="http://schemas.microsoft.com/office/word/2015/wordml/symex" xmlns:wpg="http://schemas.microsoft.com/office/word/2010/wordprocessingGroup" xmlns:wpi="http://schemas.microsoft.com/office/word/2010/wordprocessingInk" xmlns:wne="http://schemas.microsoft.com/office/word/2006/wordml" xmlns:wps="http://schemas.microsoft.com/office/word/2010/wordprocessingShape" mc:Ignorable="w14 w15 w16se wp14">
   <w:endnote w:type="separator" w:id="-1">
     <w:p>
       <w:pPr>
@@ -1403,7 +1492,7 @@
 </file>
 
 <file path=word/footnotes.xml><?xml version="1.0" encoding="utf-8"?>
-<w:footnotes xmlns:wpc="http://schemas.microsoft.com/office/word/2010/wordprocessingCanvas" xmlns:mc="http://schemas.openxmlformats.org/markup-compatibility/2006" xmlns:o="urn:schemas-microsoft-com:office:office" xmlns:r="http://schemas.openxmlformats.org/officeDocument/2006/relationships" xmlns:m="http://schemas.openxmlformats.org/officeDocument/2006/math" xmlns:v="urn:schemas-microsoft-com:vml" xmlns:wp14="http://schemas.microsoft.com/office/word/2010/wordprocessingDrawing" xmlns:wp="http://schemas.openxmlformats.org/drawingml/2006/wordprocessingDrawing" xmlns:w10="urn:schemas-microsoft-com:office:word" xmlns:w="http://schemas.openxmlformats.org/wordprocessingml/2006/main" xmlns:w14="http://schemas.microsoft.com/office/word/2010/wordml" xmlns:wpg="http://schemas.microsoft.com/office/word/2010/wordprocessingGroup" xmlns:wpi="http://schemas.microsoft.com/office/word/2010/wordprocessingInk" xmlns:wne="http://schemas.microsoft.com/office/word/2006/wordml" xmlns:wps="http://schemas.microsoft.com/office/word/2010/wordprocessingShape" mc:Ignorable="w14 wp14">
+<w:footnotes xmlns:wpc="http://schemas.microsoft.com/office/word/2010/wordprocessingCanvas" xmlns:cx="http://schemas.microsoft.com/office/drawing/2014/chartex" xmlns:mc="http://schemas.openxmlformats.org/markup-compatibility/2006" xmlns:o="urn:schemas-microsoft-com:office:office" xmlns:r="http://schemas.openxmlformats.org/officeDocument/2006/relationships" xmlns:m="http://schemas.openxmlformats.org/officeDocument/2006/math" xmlns:v="urn:schemas-microsoft-com:vml" xmlns:wp14="http://schemas.microsoft.com/office/word/2010/wordprocessingDrawing" xmlns:wp="http://schemas.openxmlformats.org/drawingml/2006/wordprocessingDrawing" xmlns:w10="urn:schemas-microsoft-com:office:word" xmlns:w="http://schemas.openxmlformats.org/wordprocessingml/2006/main" xmlns:w14="http://schemas.microsoft.com/office/word/2010/wordml" xmlns:w15="http://schemas.microsoft.com/office/word/2012/wordml" xmlns:w16se="http://schemas.microsoft.com/office/word/2015/wordml/symex" xmlns:wpg="http://schemas.microsoft.com/office/word/2010/wordprocessingGroup" xmlns:wpi="http://schemas.microsoft.com/office/word/2010/wordprocessingInk" xmlns:wne="http://schemas.microsoft.com/office/word/2006/wordml" xmlns:wps="http://schemas.microsoft.com/office/word/2010/wordprocessingShape" mc:Ignorable="w14 w15 w16se wp14">
   <w:footnote w:type="separator" w:id="-1">
     <w:p>
       <w:pPr>
@@ -1428,8 +1517,8 @@
 </file>
 
 <file path=word/numbering.xml><?xml version="1.0" encoding="utf-8"?>
-<w:numbering xmlns:wpc="http://schemas.microsoft.com/office/word/2010/wordprocessingCanvas" xmlns:mc="http://schemas.openxmlformats.org/markup-compatibility/2006" xmlns:o="urn:schemas-microsoft-com:office:office" xmlns:r="http://schemas.openxmlformats.org/officeDocument/2006/relationships" xmlns:m="http://schemas.openxmlformats.org/officeDocument/2006/math" xmlns:v="urn:schemas-microsoft-com:vml" xmlns:wp14="http://schemas.microsoft.com/office/word/2010/wordprocessingDrawing" xmlns:wp="http://schemas.openxmlformats.org/drawingml/2006/wordprocessingDrawing" xmlns:w10="urn:schemas-microsoft-com:office:word" xmlns:w="http://schemas.openxmlformats.org/wordprocessingml/2006/main" xmlns:w14="http://schemas.microsoft.com/office/word/2010/wordml" xmlns:wpg="http://schemas.microsoft.com/office/word/2010/wordprocessingGroup" xmlns:wpi="http://schemas.microsoft.com/office/word/2010/wordprocessingInk" xmlns:wne="http://schemas.microsoft.com/office/word/2006/wordml" xmlns:wps="http://schemas.microsoft.com/office/word/2010/wordprocessingShape" mc:Ignorable="w14 wp14">
-  <w:abstractNum w:abstractNumId="0">
+<w:numbering xmlns:wpc="http://schemas.microsoft.com/office/word/2010/wordprocessingCanvas" xmlns:cx="http://schemas.microsoft.com/office/drawing/2014/chartex" xmlns:mc="http://schemas.openxmlformats.org/markup-compatibility/2006" xmlns:o="urn:schemas-microsoft-com:office:office" xmlns:r="http://schemas.openxmlformats.org/officeDocument/2006/relationships" xmlns:m="http://schemas.openxmlformats.org/officeDocument/2006/math" xmlns:v="urn:schemas-microsoft-com:vml" xmlns:wp14="http://schemas.microsoft.com/office/word/2010/wordprocessingDrawing" xmlns:wp="http://schemas.openxmlformats.org/drawingml/2006/wordprocessingDrawing" xmlns:w10="urn:schemas-microsoft-com:office:word" xmlns:w="http://schemas.openxmlformats.org/wordprocessingml/2006/main" xmlns:w14="http://schemas.microsoft.com/office/word/2010/wordml" xmlns:w15="http://schemas.microsoft.com/office/word/2012/wordml" xmlns:w16se="http://schemas.microsoft.com/office/word/2015/wordml/symex" xmlns:wpg="http://schemas.microsoft.com/office/word/2010/wordprocessingGroup" xmlns:wpi="http://schemas.microsoft.com/office/word/2010/wordprocessingInk" xmlns:wne="http://schemas.microsoft.com/office/word/2006/wordml" xmlns:wps="http://schemas.microsoft.com/office/word/2010/wordprocessingShape" mc:Ignorable="w14 w15 w16se wp14">
+  <w:abstractNum w:abstractNumId="0" w15:restartNumberingAfterBreak="0">
     <w:nsid w:val="73153244"/>
     <w:multiLevelType w:val="hybridMultilevel"/>
     <w:tmpl w:val="91784BEA"/>
@@ -1525,7 +1614,7 @@
 </file>
 
 <file path=word/styles.xml><?xml version="1.0" encoding="utf-8"?>
-<w:styles xmlns:mc="http://schemas.openxmlformats.org/markup-compatibility/2006" xmlns:r="http://schemas.openxmlformats.org/officeDocument/2006/relationships" xmlns:w="http://schemas.openxmlformats.org/wordprocessingml/2006/main" xmlns:w14="http://schemas.microsoft.com/office/word/2010/wordml" mc:Ignorable="w14">
+<w:styles xmlns:mc="http://schemas.openxmlformats.org/markup-compatibility/2006" xmlns:r="http://schemas.openxmlformats.org/officeDocument/2006/relationships" xmlns:w="http://schemas.openxmlformats.org/wordprocessingml/2006/main" xmlns:w14="http://schemas.microsoft.com/office/word/2010/wordml" xmlns:w15="http://schemas.microsoft.com/office/word/2012/wordml" xmlns:w16se="http://schemas.microsoft.com/office/word/2015/wordml/symex" mc:Ignorable="w14 w15 w16se">
   <w:docDefaults>
     <w:rPrDefault>
       <w:rPr>
@@ -1541,144 +1630,378 @@
       </w:pPr>
     </w:pPrDefault>
   </w:docDefaults>
-  <w:latentStyles w:defLockedState="0" w:defUIPriority="99" w:defSemiHidden="1" w:defUnhideWhenUsed="1" w:defQFormat="0" w:count="267">
-    <w:lsdException w:name="Normal" w:semiHidden="0" w:uiPriority="0" w:unhideWhenUsed="0" w:qFormat="1"/>
-    <w:lsdException w:name="heading 1" w:semiHidden="0" w:uiPriority="9" w:unhideWhenUsed="0" w:qFormat="1"/>
-    <w:lsdException w:name="heading 2" w:uiPriority="9" w:qFormat="1"/>
-    <w:lsdException w:name="heading 3" w:uiPriority="9" w:qFormat="1"/>
-    <w:lsdException w:name="heading 4" w:uiPriority="9" w:qFormat="1"/>
-    <w:lsdException w:name="heading 5" w:uiPriority="9" w:qFormat="1"/>
-    <w:lsdException w:name="heading 6" w:uiPriority="9" w:qFormat="1"/>
-    <w:lsdException w:name="heading 7" w:uiPriority="9" w:qFormat="1"/>
-    <w:lsdException w:name="heading 8" w:uiPriority="9" w:qFormat="1"/>
-    <w:lsdException w:name="heading 9" w:uiPriority="9" w:qFormat="1"/>
-    <w:lsdException w:name="toc 1" w:uiPriority="39"/>
-    <w:lsdException w:name="toc 2" w:uiPriority="39"/>
-    <w:lsdException w:name="toc 3" w:uiPriority="39"/>
-    <w:lsdException w:name="toc 4" w:uiPriority="39"/>
-    <w:lsdException w:name="toc 5" w:uiPriority="39"/>
-    <w:lsdException w:name="toc 6" w:uiPriority="39"/>
-    <w:lsdException w:name="toc 7" w:uiPriority="39"/>
-    <w:lsdException w:name="toc 8" w:uiPriority="39"/>
-    <w:lsdException w:name="toc 9" w:uiPriority="39"/>
-    <w:lsdException w:name="caption" w:uiPriority="35" w:qFormat="1"/>
-    <w:lsdException w:name="Title" w:semiHidden="0" w:uiPriority="10" w:unhideWhenUsed="0" w:qFormat="1"/>
-    <w:lsdException w:name="Default Paragraph Font" w:uiPriority="1"/>
-    <w:lsdException w:name="Subtitle" w:semiHidden="0" w:uiPriority="11" w:unhideWhenUsed="0" w:qFormat="1"/>
-    <w:lsdException w:name="Strong" w:semiHidden="0" w:uiPriority="22" w:unhideWhenUsed="0" w:qFormat="1"/>
-    <w:lsdException w:name="Emphasis" w:semiHidden="0" w:uiPriority="20" w:unhideWhenUsed="0" w:qFormat="1"/>
-    <w:lsdException w:name="Table Grid" w:semiHidden="0" w:uiPriority="59" w:unhideWhenUsed="0"/>
-    <w:lsdException w:name="Placeholder Text" w:unhideWhenUsed="0"/>
-    <w:lsdException w:name="No Spacing" w:semiHidden="0" w:uiPriority="1" w:unhideWhenUsed="0" w:qFormat="1"/>
-    <w:lsdException w:name="Light Shading" w:semiHidden="0" w:uiPriority="60" w:unhideWhenUsed="0"/>
-    <w:lsdException w:name="Light List" w:semiHidden="0" w:uiPriority="61" w:unhideWhenUsed="0"/>
-    <w:lsdException w:name="Light Grid" w:semiHidden="0" w:uiPriority="62" w:unhideWhenUsed="0"/>
-    <w:lsdException w:name="Medium Shading 1" w:semiHidden="0" w:uiPriority="63" w:unhideWhenUsed="0"/>
-    <w:lsdException w:name="Medium Shading 2" w:semiHidden="0" w:uiPriority="64" w:unhideWhenUsed="0"/>
-    <w:lsdException w:name="Medium List 1" w:semiHidden="0" w:uiPriority="65" w:unhideWhenUsed="0"/>
-    <w:lsdException w:name="Medium List 2" w:semiHidden="0" w:uiPriority="66" w:unhideWhenUsed="0"/>
-    <w:lsdException w:name="Medium Grid 1" w:semiHidden="0" w:uiPriority="67" w:unhideWhenUsed="0"/>
-    <w:lsdException w:name="Medium Grid 2" w:semiHidden="0" w:uiPriority="68" w:unhideWhenUsed="0"/>
-    <w:lsdException w:name="Medium Grid 3" w:semiHidden="0" w:uiPriority="69" w:unhideWhenUsed="0"/>
-    <w:lsdException w:name="Dark List" w:semiHidden="0" w:uiPriority="70" w:unhideWhenUsed="0"/>
-    <w:lsdException w:name="Colorful Shading" w:semiHidden="0" w:uiPriority="71" w:unhideWhenUsed="0"/>
-    <w:lsdException w:name="Colorful List" w:semiHidden="0" w:uiPriority="72" w:unhideWhenUsed="0"/>
-    <w:lsdException w:name="Colorful Grid" w:semiHidden="0" w:uiPriority="73" w:unhideWhenUsed="0"/>
-    <w:lsdException w:name="Light Shading Accent 1" w:semiHidden="0" w:uiPriority="60" w:unhideWhenUsed="0"/>
-    <w:lsdException w:name="Light List Accent 1" w:semiHidden="0" w:uiPriority="61" w:unhideWhenUsed="0"/>
-    <w:lsdException w:name="Light Grid Accent 1" w:semiHidden="0" w:uiPriority="62" w:unhideWhenUsed="0"/>
-    <w:lsdException w:name="Medium Shading 1 Accent 1" w:semiHidden="0" w:uiPriority="63" w:unhideWhenUsed="0"/>
-    <w:lsdException w:name="Medium Shading 2 Accent 1" w:semiHidden="0" w:uiPriority="64" w:unhideWhenUsed="0"/>
-    <w:lsdException w:name="Medium List 1 Accent 1" w:semiHidden="0" w:uiPriority="65" w:unhideWhenUsed="0"/>
-    <w:lsdException w:name="Revision" w:unhideWhenUsed="0"/>
-    <w:lsdException w:name="List Paragraph" w:semiHidden="0" w:uiPriority="34" w:unhideWhenUsed="0" w:qFormat="1"/>
-    <w:lsdException w:name="Quote" w:semiHidden="0" w:uiPriority="29" w:unhideWhenUsed="0" w:qFormat="1"/>
-    <w:lsdException w:name="Intense Quote" w:semiHidden="0" w:uiPriority="30" w:unhideWhenUsed="0" w:qFormat="1"/>
-    <w:lsdException w:name="Medium List 2 Accent 1" w:semiHidden="0" w:uiPriority="66" w:unhideWhenUsed="0"/>
-    <w:lsdException w:name="Medium Grid 1 Accent 1" w:semiHidden="0" w:uiPriority="67" w:unhideWhenUsed="0"/>
-    <w:lsdException w:name="Medium Grid 2 Accent 1" w:semiHidden="0" w:uiPriority="68" w:unhideWhenUsed="0"/>
-    <w:lsdException w:name="Medium Grid 3 Accent 1" w:semiHidden="0" w:uiPriority="69" w:unhideWhenUsed="0"/>
-    <w:lsdException w:name="Dark List Accent 1" w:semiHidden="0" w:uiPriority="70" w:unhideWhenUsed="0"/>
-    <w:lsdException w:name="Colorful Shading Accent 1" w:semiHidden="0" w:uiPriority="71" w:unhideWhenUsed="0"/>
-    <w:lsdException w:name="Colorful List Accent 1" w:semiHidden="0" w:uiPriority="72" w:unhideWhenUsed="0"/>
-    <w:lsdException w:name="Colorful Grid Accent 1" w:semiHidden="0" w:uiPriority="73" w:unhideWhenUsed="0"/>
-    <w:lsdException w:name="Light Shading Accent 2" w:semiHidden="0" w:uiPriority="60" w:unhideWhenUsed="0"/>
-    <w:lsdException w:name="Light List Accent 2" w:semiHidden="0" w:uiPriority="61" w:unhideWhenUsed="0"/>
-    <w:lsdException w:name="Light Grid Accent 2" w:semiHidden="0" w:uiPriority="62" w:unhideWhenUsed="0"/>
-    <w:lsdException w:name="Medium Shading 1 Accent 2" w:semiHidden="0" w:uiPriority="63" w:unhideWhenUsed="0"/>
-    <w:lsdException w:name="Medium Shading 2 Accent 2" w:semiHidden="0" w:uiPriority="64" w:unhideWhenUsed="0"/>
-    <w:lsdException w:name="Medium List 1 Accent 2" w:semiHidden="0" w:uiPriority="65" w:unhideWhenUsed="0"/>
-    <w:lsdException w:name="Medium List 2 Accent 2" w:semiHidden="0" w:uiPriority="66" w:unhideWhenUsed="0"/>
-    <w:lsdException w:name="Medium Grid 1 Accent 2" w:semiHidden="0" w:uiPriority="67" w:unhideWhenUsed="0"/>
-    <w:lsdException w:name="Medium Grid 2 Accent 2" w:semiHidden="0" w:uiPriority="68" w:unhideWhenUsed="0"/>
-    <w:lsdException w:name="Medium Grid 3 Accent 2" w:semiHidden="0" w:uiPriority="69" w:unhideWhenUsed="0"/>
-    <w:lsdException w:name="Dark List Accent 2" w:semiHidden="0" w:uiPriority="70" w:unhideWhenUsed="0"/>
-    <w:lsdException w:name="Colorful Shading Accent 2" w:semiHidden="0" w:uiPriority="71" w:unhideWhenUsed="0"/>
-    <w:lsdException w:name="Colorful List Accent 2" w:semiHidden="0" w:uiPriority="72" w:unhideWhenUsed="0"/>
-    <w:lsdException w:name="Colorful Grid Accent 2" w:semiHidden="0" w:uiPriority="73" w:unhideWhenUsed="0"/>
-    <w:lsdException w:name="Light Shading Accent 3" w:semiHidden="0" w:uiPriority="60" w:unhideWhenUsed="0"/>
-    <w:lsdException w:name="Light List Accent 3" w:semiHidden="0" w:uiPriority="61" w:unhideWhenUsed="0"/>
-    <w:lsdException w:name="Light Grid Accent 3" w:semiHidden="0" w:uiPriority="62" w:unhideWhenUsed="0"/>
-    <w:lsdException w:name="Medium Shading 1 Accent 3" w:semiHidden="0" w:uiPriority="63" w:unhideWhenUsed="0"/>
-    <w:lsdException w:name="Medium Shading 2 Accent 3" w:semiHidden="0" w:uiPriority="64" w:unhideWhenUsed="0"/>
-    <w:lsdException w:name="Medium List 1 Accent 3" w:semiHidden="0" w:uiPriority="65" w:unhideWhenUsed="0"/>
-    <w:lsdException w:name="Medium List 2 Accent 3" w:semiHidden="0" w:uiPriority="66" w:unhideWhenUsed="0"/>
-    <w:lsdException w:name="Medium Grid 1 Accent 3" w:semiHidden="0" w:uiPriority="67" w:unhideWhenUsed="0"/>
-    <w:lsdException w:name="Medium Grid 2 Accent 3" w:semiHidden="0" w:uiPriority="68" w:unhideWhenUsed="0"/>
-    <w:lsdException w:name="Medium Grid 3 Accent 3" w:semiHidden="0" w:uiPriority="69" w:unhideWhenUsed="0"/>
-    <w:lsdException w:name="Dark List Accent 3" w:semiHidden="0" w:uiPriority="70" w:unhideWhenUsed="0"/>
-    <w:lsdException w:name="Colorful Shading Accent 3" w:semiHidden="0" w:uiPriority="71" w:unhideWhenUsed="0"/>
-    <w:lsdException w:name="Colorful List Accent 3" w:semiHidden="0" w:uiPriority="72" w:unhideWhenUsed="0"/>
-    <w:lsdException w:name="Colorful Grid Accent 3" w:semiHidden="0" w:uiPriority="73" w:unhideWhenUsed="0"/>
-    <w:lsdException w:name="Light Shading Accent 4" w:semiHidden="0" w:uiPriority="60" w:unhideWhenUsed="0"/>
-    <w:lsdException w:name="Light List Accent 4" w:semiHidden="0" w:uiPriority="61" w:unhideWhenUsed="0"/>
-    <w:lsdException w:name="Light Grid Accent 4" w:semiHidden="0" w:uiPriority="62" w:unhideWhenUsed="0"/>
-    <w:lsdException w:name="Medium Shading 1 Accent 4" w:semiHidden="0" w:uiPriority="63" w:unhideWhenUsed="0"/>
-    <w:lsdException w:name="Medium Shading 2 Accent 4" w:semiHidden="0" w:uiPriority="64" w:unhideWhenUsed="0"/>
-    <w:lsdException w:name="Medium List 1 Accent 4" w:semiHidden="0" w:uiPriority="65" w:unhideWhenUsed="0"/>
-    <w:lsdException w:name="Medium List 2 Accent 4" w:semiHidden="0" w:uiPriority="66" w:unhideWhenUsed="0"/>
-    <w:lsdException w:name="Medium Grid 1 Accent 4" w:semiHidden="0" w:uiPriority="67" w:unhideWhenUsed="0"/>
-    <w:lsdException w:name="Medium Grid 2 Accent 4" w:semiHidden="0" w:uiPriority="68" w:unhideWhenUsed="0"/>
-    <w:lsdException w:name="Medium Grid 3 Accent 4" w:semiHidden="0" w:uiPriority="69" w:unhideWhenUsed="0"/>
-    <w:lsdException w:name="Dark List Accent 4" w:semiHidden="0" w:uiPriority="70" w:unhideWhenUsed="0"/>
-    <w:lsdException w:name="Colorful Shading Accent 4" w:semiHidden="0" w:uiPriority="71" w:unhideWhenUsed="0"/>
-    <w:lsdException w:name="Colorful List Accent 4" w:semiHidden="0" w:uiPriority="72" w:unhideWhenUsed="0"/>
-    <w:lsdException w:name="Colorful Grid Accent 4" w:semiHidden="0" w:uiPriority="73" w:unhideWhenUsed="0"/>
-    <w:lsdException w:name="Light Shading Accent 5" w:semiHidden="0" w:uiPriority="60" w:unhideWhenUsed="0"/>
-    <w:lsdException w:name="Light List Accent 5" w:semiHidden="0" w:uiPriority="61" w:unhideWhenUsed="0"/>
-    <w:lsdException w:name="Light Grid Accent 5" w:semiHidden="0" w:uiPriority="62" w:unhideWhenUsed="0"/>
-    <w:lsdException w:name="Medium Shading 1 Accent 5" w:semiHidden="0" w:uiPriority="63" w:unhideWhenUsed="0"/>
-    <w:lsdException w:name="Medium Shading 2 Accent 5" w:semiHidden="0" w:uiPriority="64" w:unhideWhenUsed="0"/>
-    <w:lsdException w:name="Medium List 1 Accent 5" w:semiHidden="0" w:uiPriority="65" w:unhideWhenUsed="0"/>
-    <w:lsdException w:name="Medium List 2 Accent 5" w:semiHidden="0" w:uiPriority="66" w:unhideWhenUsed="0"/>
-    <w:lsdException w:name="Medium Grid 1 Accent 5" w:semiHidden="0" w:uiPriority="67" w:unhideWhenUsed="0"/>
-    <w:lsdException w:name="Medium Grid 2 Accent 5" w:semiHidden="0" w:uiPriority="68" w:unhideWhenUsed="0"/>
-    <w:lsdException w:name="Medium Grid 3 Accent 5" w:semiHidden="0" w:uiPriority="69" w:unhideWhenUsed="0"/>
-    <w:lsdException w:name="Dark List Accent 5" w:semiHidden="0" w:uiPriority="70" w:unhideWhenUsed="0"/>
-    <w:lsdException w:name="Colorful Shading Accent 5" w:semiHidden="0" w:uiPriority="71" w:unhideWhenUsed="0"/>
-    <w:lsdException w:name="Colorful List Accent 5" w:semiHidden="0" w:uiPriority="72" w:unhideWhenUsed="0"/>
-    <w:lsdException w:name="Colorful Grid Accent 5" w:semiHidden="0" w:uiPriority="73" w:unhideWhenUsed="0"/>
-    <w:lsdException w:name="Light Shading Accent 6" w:semiHidden="0" w:uiPriority="60" w:unhideWhenUsed="0"/>
-    <w:lsdException w:name="Light List Accent 6" w:semiHidden="0" w:uiPriority="61" w:unhideWhenUsed="0"/>
-    <w:lsdException w:name="Light Grid Accent 6" w:semiHidden="0" w:uiPriority="62" w:unhideWhenUsed="0"/>
-    <w:lsdException w:name="Medium Shading 1 Accent 6" w:semiHidden="0" w:uiPriority="63" w:unhideWhenUsed="0"/>
-    <w:lsdException w:name="Medium Shading 2 Accent 6" w:semiHidden="0" w:uiPriority="64" w:unhideWhenUsed="0"/>
-    <w:lsdException w:name="Medium List 1 Accent 6" w:semiHidden="0" w:uiPriority="65" w:unhideWhenUsed="0"/>
-    <w:lsdException w:name="Medium List 2 Accent 6" w:semiHidden="0" w:uiPriority="66" w:unhideWhenUsed="0"/>
-    <w:lsdException w:name="Medium Grid 1 Accent 6" w:semiHidden="0" w:uiPriority="67" w:unhideWhenUsed="0"/>
-    <w:lsdException w:name="Medium Grid 2 Accent 6" w:semiHidden="0" w:uiPriority="68" w:unhideWhenUsed="0"/>
-    <w:lsdException w:name="Medium Grid 3 Accent 6" w:semiHidden="0" w:uiPriority="69" w:unhideWhenUsed="0"/>
-    <w:lsdException w:name="Dark List Accent 6" w:semiHidden="0" w:uiPriority="70" w:unhideWhenUsed="0"/>
-    <w:lsdException w:name="Colorful Shading Accent 6" w:semiHidden="0" w:uiPriority="71" w:unhideWhenUsed="0"/>
-    <w:lsdException w:name="Colorful List Accent 6" w:semiHidden="0" w:uiPriority="72" w:unhideWhenUsed="0"/>
-    <w:lsdException w:name="Colorful Grid Accent 6" w:semiHidden="0" w:uiPriority="73" w:unhideWhenUsed="0"/>
-    <w:lsdException w:name="Subtle Emphasis" w:semiHidden="0" w:uiPriority="19" w:unhideWhenUsed="0" w:qFormat="1"/>
-    <w:lsdException w:name="Intense Emphasis" w:semiHidden="0" w:uiPriority="21" w:unhideWhenUsed="0" w:qFormat="1"/>
-    <w:lsdException w:name="Subtle Reference" w:semiHidden="0" w:uiPriority="31" w:unhideWhenUsed="0" w:qFormat="1"/>
-    <w:lsdException w:name="Intense Reference" w:semiHidden="0" w:uiPriority="32" w:unhideWhenUsed="0" w:qFormat="1"/>
-    <w:lsdException w:name="Book Title" w:semiHidden="0" w:uiPriority="33" w:unhideWhenUsed="0" w:qFormat="1"/>
-    <w:lsdException w:name="Bibliography" w:uiPriority="37"/>
-    <w:lsdException w:name="TOC Heading" w:uiPriority="39" w:qFormat="1"/>
+  <w:latentStyles w:defLockedState="0" w:defUIPriority="99" w:defSemiHidden="0" w:defUnhideWhenUsed="0" w:defQFormat="0" w:count="371">
+    <w:lsdException w:name="Normal" w:uiPriority="0" w:qFormat="1"/>
+    <w:lsdException w:name="heading 1" w:uiPriority="9" w:qFormat="1"/>
+    <w:lsdException w:name="heading 2" w:semiHidden="1" w:uiPriority="9" w:unhideWhenUsed="1" w:qFormat="1"/>
+    <w:lsdException w:name="heading 3" w:semiHidden="1" w:uiPriority="9" w:unhideWhenUsed="1" w:qFormat="1"/>
+    <w:lsdException w:name="heading 4" w:semiHidden="1" w:uiPriority="9" w:unhideWhenUsed="1" w:qFormat="1"/>
+    <w:lsdException w:name="heading 5" w:semiHidden="1" w:uiPriority="9" w:unhideWhenUsed="1" w:qFormat="1"/>
+    <w:lsdException w:name="heading 6" w:semiHidden="1" w:uiPriority="9" w:unhideWhenUsed="1" w:qFormat="1"/>
+    <w:lsdException w:name="heading 7" w:semiHidden="1" w:uiPriority="9" w:unhideWhenUsed="1" w:qFormat="1"/>
+    <w:lsdException w:name="heading 8" w:semiHidden="1" w:uiPriority="9" w:unhideWhenUsed="1" w:qFormat="1"/>
+    <w:lsdException w:name="heading 9" w:semiHidden="1" w:uiPriority="9" w:unhideWhenUsed="1" w:qFormat="1"/>
+    <w:lsdException w:name="index 1" w:semiHidden="1" w:unhideWhenUsed="1"/>
+    <w:lsdException w:name="index 2" w:semiHidden="1" w:unhideWhenUsed="1"/>
+    <w:lsdException w:name="index 3" w:semiHidden="1" w:unhideWhenUsed="1"/>
+    <w:lsdException w:name="index 4" w:semiHidden="1" w:unhideWhenUsed="1"/>
+    <w:lsdException w:name="index 5" w:semiHidden="1" w:unhideWhenUsed="1"/>
+    <w:lsdException w:name="index 6" w:semiHidden="1" w:unhideWhenUsed="1"/>
+    <w:lsdException w:name="index 7" w:semiHidden="1" w:unhideWhenUsed="1"/>
+    <w:lsdException w:name="index 8" w:semiHidden="1" w:unhideWhenUsed="1"/>
+    <w:lsdException w:name="index 9" w:semiHidden="1" w:unhideWhenUsed="1"/>
+    <w:lsdException w:name="toc 1" w:semiHidden="1" w:uiPriority="39" w:unhideWhenUsed="1"/>
+    <w:lsdException w:name="toc 2" w:semiHidden="1" w:uiPriority="39" w:unhideWhenUsed="1"/>
+    <w:lsdException w:name="toc 3" w:semiHidden="1" w:uiPriority="39" w:unhideWhenUsed="1"/>
+    <w:lsdException w:name="toc 4" w:semiHidden="1" w:uiPriority="39" w:unhideWhenUsed="1"/>
+    <w:lsdException w:name="toc 5" w:semiHidden="1" w:uiPriority="39" w:unhideWhenUsed="1"/>
+    <w:lsdException w:name="toc 6" w:semiHidden="1" w:uiPriority="39" w:unhideWhenUsed="1"/>
+    <w:lsdException w:name="toc 7" w:semiHidden="1" w:uiPriority="39" w:unhideWhenUsed="1"/>
+    <w:lsdException w:name="toc 8" w:semiHidden="1" w:uiPriority="39" w:unhideWhenUsed="1"/>
+    <w:lsdException w:name="toc 9" w:semiHidden="1" w:uiPriority="39" w:unhideWhenUsed="1"/>
+    <w:lsdException w:name="Normal Indent" w:semiHidden="1" w:unhideWhenUsed="1"/>
+    <w:lsdException w:name="footnote text" w:semiHidden="1" w:unhideWhenUsed="1"/>
+    <w:lsdException w:name="annotation text" w:semiHidden="1" w:unhideWhenUsed="1"/>
+    <w:lsdException w:name="header" w:semiHidden="1" w:unhideWhenUsed="1"/>
+    <w:lsdException w:name="footer" w:semiHidden="1" w:unhideWhenUsed="1"/>
+    <w:lsdException w:name="index heading" w:semiHidden="1" w:unhideWhenUsed="1"/>
+    <w:lsdException w:name="caption" w:semiHidden="1" w:uiPriority="35" w:unhideWhenUsed="1" w:qFormat="1"/>
+    <w:lsdException w:name="table of figures" w:semiHidden="1" w:unhideWhenUsed="1"/>
+    <w:lsdException w:name="envelope address" w:semiHidden="1" w:unhideWhenUsed="1"/>
+    <w:lsdException w:name="envelope return" w:semiHidden="1" w:unhideWhenUsed="1"/>
+    <w:lsdException w:name="footnote reference" w:semiHidden="1" w:unhideWhenUsed="1"/>
+    <w:lsdException w:name="annotation reference" w:semiHidden="1" w:unhideWhenUsed="1"/>
+    <w:lsdException w:name="line number" w:semiHidden="1" w:unhideWhenUsed="1"/>
+    <w:lsdException w:name="page number" w:semiHidden="1" w:unhideWhenUsed="1"/>
+    <w:lsdException w:name="endnote reference" w:semiHidden="1" w:unhideWhenUsed="1"/>
+    <w:lsdException w:name="endnote text" w:semiHidden="1" w:unhideWhenUsed="1"/>
+    <w:lsdException w:name="table of authorities" w:semiHidden="1" w:unhideWhenUsed="1"/>
+    <w:lsdException w:name="macro" w:semiHidden="1" w:unhideWhenUsed="1"/>
+    <w:lsdException w:name="toa heading" w:semiHidden="1" w:unhideWhenUsed="1"/>
+    <w:lsdException w:name="List" w:semiHidden="1" w:unhideWhenUsed="1"/>
+    <w:lsdException w:name="List Bullet" w:semiHidden="1" w:unhideWhenUsed="1"/>
+    <w:lsdException w:name="List Number" w:semiHidden="1" w:unhideWhenUsed="1"/>
+    <w:lsdException w:name="List 2" w:semiHidden="1" w:unhideWhenUsed="1"/>
+    <w:lsdException w:name="List 3" w:semiHidden="1" w:unhideWhenUsed="1"/>
+    <w:lsdException w:name="List 4" w:semiHidden="1" w:unhideWhenUsed="1"/>
+    <w:lsdException w:name="List 5" w:semiHidden="1" w:unhideWhenUsed="1"/>
+    <w:lsdException w:name="List Bullet 2" w:semiHidden="1" w:unhideWhenUsed="1"/>
+    <w:lsdException w:name="List Bullet 3" w:semiHidden="1" w:unhideWhenUsed="1"/>
+    <w:lsdException w:name="List Bullet 4" w:semiHidden="1" w:unhideWhenUsed="1"/>
+    <w:lsdException w:name="List Bullet 5" w:semiHidden="1" w:unhideWhenUsed="1"/>
+    <w:lsdException w:name="List Number 2" w:semiHidden="1" w:unhideWhenUsed="1"/>
+    <w:lsdException w:name="List Number 3" w:semiHidden="1" w:unhideWhenUsed="1"/>
+    <w:lsdException w:name="List Number 4" w:semiHidden="1" w:unhideWhenUsed="1"/>
+    <w:lsdException w:name="List Number 5" w:semiHidden="1" w:unhideWhenUsed="1"/>
+    <w:lsdException w:name="Title" w:uiPriority="10" w:qFormat="1"/>
+    <w:lsdException w:name="Closing" w:semiHidden="1" w:unhideWhenUsed="1"/>
+    <w:lsdException w:name="Signature" w:semiHidden="1" w:unhideWhenUsed="1"/>
+    <w:lsdException w:name="Default Paragraph Font" w:semiHidden="1" w:uiPriority="1" w:unhideWhenUsed="1"/>
+    <w:lsdException w:name="Body Text" w:semiHidden="1" w:unhideWhenUsed="1"/>
+    <w:lsdException w:name="Body Text Indent" w:semiHidden="1" w:unhideWhenUsed="1"/>
+    <w:lsdException w:name="List Continue" w:semiHidden="1" w:unhideWhenUsed="1"/>
+    <w:lsdException w:name="List Continue 2" w:semiHidden="1" w:unhideWhenUsed="1"/>
+    <w:lsdException w:name="List Continue 3" w:semiHidden="1" w:unhideWhenUsed="1"/>
+    <w:lsdException w:name="List Continue 4" w:semiHidden="1" w:unhideWhenUsed="1"/>
+    <w:lsdException w:name="List Continue 5" w:semiHidden="1" w:unhideWhenUsed="1"/>
+    <w:lsdException w:name="Message Header" w:semiHidden="1" w:unhideWhenUsed="1"/>
+    <w:lsdException w:name="Subtitle" w:uiPriority="11" w:qFormat="1"/>
+    <w:lsdException w:name="Salutation" w:semiHidden="1" w:unhideWhenUsed="1"/>
+    <w:lsdException w:name="Date" w:semiHidden="1" w:unhideWhenUsed="1"/>
+    <w:lsdException w:name="Body Text First Indent" w:semiHidden="1" w:unhideWhenUsed="1"/>
+    <w:lsdException w:name="Body Text First Indent 2" w:semiHidden="1" w:unhideWhenUsed="1"/>
+    <w:lsdException w:name="Note Heading" w:semiHidden="1" w:unhideWhenUsed="1"/>
+    <w:lsdException w:name="Body Text 2" w:semiHidden="1" w:unhideWhenUsed="1"/>
+    <w:lsdException w:name="Body Text 3" w:semiHidden="1" w:unhideWhenUsed="1"/>
+    <w:lsdException w:name="Body Text Indent 2" w:semiHidden="1" w:unhideWhenUsed="1"/>
+    <w:lsdException w:name="Body Text Indent 3" w:semiHidden="1" w:unhideWhenUsed="1"/>
+    <w:lsdException w:name="Block Text" w:semiHidden="1" w:unhideWhenUsed="1"/>
+    <w:lsdException w:name="Hyperlink" w:semiHidden="1" w:unhideWhenUsed="1"/>
+    <w:lsdException w:name="FollowedHyperlink" w:semiHidden="1" w:unhideWhenUsed="1"/>
+    <w:lsdException w:name="Strong" w:uiPriority="22" w:qFormat="1"/>
+    <w:lsdException w:name="Emphasis" w:uiPriority="20" w:qFormat="1"/>
+    <w:lsdException w:name="Document Map" w:semiHidden="1" w:unhideWhenUsed="1"/>
+    <w:lsdException w:name="Plain Text" w:semiHidden="1" w:unhideWhenUsed="1"/>
+    <w:lsdException w:name="E-mail Signature" w:semiHidden="1" w:unhideWhenUsed="1"/>
+    <w:lsdException w:name="HTML Top of Form" w:semiHidden="1" w:unhideWhenUsed="1"/>
+    <w:lsdException w:name="HTML Bottom of Form" w:semiHidden="1" w:unhideWhenUsed="1"/>
+    <w:lsdException w:name="Normal (Web)" w:semiHidden="1" w:unhideWhenUsed="1"/>
+    <w:lsdException w:name="HTML Acronym" w:semiHidden="1" w:unhideWhenUsed="1"/>
+    <w:lsdException w:name="HTML Address" w:semiHidden="1" w:unhideWhenUsed="1"/>
+    <w:lsdException w:name="HTML Cite" w:semiHidden="1" w:unhideWhenUsed="1"/>
+    <w:lsdException w:name="HTML Code" w:semiHidden="1" w:unhideWhenUsed="1"/>
+    <w:lsdException w:name="HTML Definition" w:semiHidden="1" w:unhideWhenUsed="1"/>
+    <w:lsdException w:name="HTML Keyboard" w:semiHidden="1" w:unhideWhenUsed="1"/>
+    <w:lsdException w:name="HTML Preformatted" w:semiHidden="1" w:unhideWhenUsed="1"/>
+    <w:lsdException w:name="HTML Sample" w:semiHidden="1" w:unhideWhenUsed="1"/>
+    <w:lsdException w:name="HTML Typewriter" w:semiHidden="1" w:unhideWhenUsed="1"/>
+    <w:lsdException w:name="HTML Variable" w:semiHidden="1" w:unhideWhenUsed="1"/>
+    <w:lsdException w:name="Normal Table" w:semiHidden="1" w:unhideWhenUsed="1"/>
+    <w:lsdException w:name="annotation subject" w:semiHidden="1" w:unhideWhenUsed="1"/>
+    <w:lsdException w:name="No List" w:semiHidden="1" w:unhideWhenUsed="1"/>
+    <w:lsdException w:name="Outline List 1" w:semiHidden="1" w:unhideWhenUsed="1"/>
+    <w:lsdException w:name="Outline List 2" w:semiHidden="1" w:unhideWhenUsed="1"/>
+    <w:lsdException w:name="Outline List 3" w:semiHidden="1" w:unhideWhenUsed="1"/>
+    <w:lsdException w:name="Table Simple 1" w:semiHidden="1" w:unhideWhenUsed="1"/>
+    <w:lsdException w:name="Table Simple 2" w:semiHidden="1" w:unhideWhenUsed="1"/>
+    <w:lsdException w:name="Table Simple 3" w:semiHidden="1" w:unhideWhenUsed="1"/>
+    <w:lsdException w:name="Table Classic 1" w:semiHidden="1" w:unhideWhenUsed="1"/>
+    <w:lsdException w:name="Table Classic 2" w:semiHidden="1" w:unhideWhenUsed="1"/>
+    <w:lsdException w:name="Table Classic 3" w:semiHidden="1" w:unhideWhenUsed="1"/>
+    <w:lsdException w:name="Table Classic 4" w:semiHidden="1" w:unhideWhenUsed="1"/>
+    <w:lsdException w:name="Table Colorful 1" w:semiHidden="1" w:unhideWhenUsed="1"/>
+    <w:lsdException w:name="Table Colorful 2" w:semiHidden="1" w:unhideWhenUsed="1"/>
+    <w:lsdException w:name="Table Colorful 3" w:semiHidden="1" w:unhideWhenUsed="1"/>
+    <w:lsdException w:name="Table Columns 1" w:semiHidden="1" w:unhideWhenUsed="1"/>
+    <w:lsdException w:name="Table Columns 2" w:semiHidden="1" w:unhideWhenUsed="1"/>
+    <w:lsdException w:name="Table Columns 3" w:semiHidden="1" w:unhideWhenUsed="1"/>
+    <w:lsdException w:name="Table Columns 4" w:semiHidden="1" w:unhideWhenUsed="1"/>
+    <w:lsdException w:name="Table Columns 5" w:semiHidden="1" w:unhideWhenUsed="1"/>
+    <w:lsdException w:name="Table Grid 1" w:semiHidden="1" w:unhideWhenUsed="1"/>
+    <w:lsdException w:name="Table Grid 2" w:semiHidden="1" w:unhideWhenUsed="1"/>
+    <w:lsdException w:name="Table Grid 3" w:semiHidden="1" w:unhideWhenUsed="1"/>
+    <w:lsdException w:name="Table Grid 4" w:semiHidden="1" w:unhideWhenUsed="1"/>
+    <w:lsdException w:name="Table Grid 5" w:semiHidden="1" w:unhideWhenUsed="1"/>
+    <w:lsdException w:name="Table Grid 6" w:semiHidden="1" w:unhideWhenUsed="1"/>
+    <w:lsdException w:name="Table Grid 7" w:semiHidden="1" w:unhideWhenUsed="1"/>
+    <w:lsdException w:name="Table Grid 8" w:semiHidden="1" w:unhideWhenUsed="1"/>
+    <w:lsdException w:name="Table List 1" w:semiHidden="1" w:unhideWhenUsed="1"/>
+    <w:lsdException w:name="Table List 2" w:semiHidden="1" w:unhideWhenUsed="1"/>
+    <w:lsdException w:name="Table List 3" w:semiHidden="1" w:unhideWhenUsed="1"/>
+    <w:lsdException w:name="Table List 4" w:semiHidden="1" w:unhideWhenUsed="1"/>
+    <w:lsdException w:name="Table List 5" w:semiHidden="1" w:unhideWhenUsed="1"/>
+    <w:lsdException w:name="Table List 6" w:semiHidden="1" w:unhideWhenUsed="1"/>
+    <w:lsdException w:name="Table List 7" w:semiHidden="1" w:unhideWhenUsed="1"/>
+    <w:lsdException w:name="Table List 8" w:semiHidden="1" w:unhideWhenUsed="1"/>
+    <w:lsdException w:name="Table 3D effects 1" w:semiHidden="1" w:unhideWhenUsed="1"/>
+    <w:lsdException w:name="Table 3D effects 2" w:semiHidden="1" w:unhideWhenUsed="1"/>
+    <w:lsdException w:name="Table 3D effects 3" w:semiHidden="1" w:unhideWhenUsed="1"/>
+    <w:lsdException w:name="Table Contemporary" w:semiHidden="1" w:unhideWhenUsed="1"/>
+    <w:lsdException w:name="Table Elegant" w:semiHidden="1" w:unhideWhenUsed="1"/>
+    <w:lsdException w:name="Table Professional" w:semiHidden="1" w:unhideWhenUsed="1"/>
+    <w:lsdException w:name="Table Subtle 1" w:semiHidden="1" w:unhideWhenUsed="1"/>
+    <w:lsdException w:name="Table Subtle 2" w:semiHidden="1" w:unhideWhenUsed="1"/>
+    <w:lsdException w:name="Table Web 1" w:semiHidden="1" w:unhideWhenUsed="1"/>
+    <w:lsdException w:name="Table Web 2" w:semiHidden="1" w:unhideWhenUsed="1"/>
+    <w:lsdException w:name="Table Web 3" w:semiHidden="1" w:unhideWhenUsed="1"/>
+    <w:lsdException w:name="Balloon Text" w:semiHidden="1" w:unhideWhenUsed="1"/>
+    <w:lsdException w:name="Table Grid" w:uiPriority="59"/>
+    <w:lsdException w:name="Table Theme" w:semiHidden="1" w:unhideWhenUsed="1"/>
+    <w:lsdException w:name="Placeholder Text" w:semiHidden="1"/>
+    <w:lsdException w:name="No Spacing" w:uiPriority="1" w:qFormat="1"/>
+    <w:lsdException w:name="Light Shading" w:uiPriority="60"/>
+    <w:lsdException w:name="Light List" w:uiPriority="61"/>
+    <w:lsdException w:name="Light Grid" w:uiPriority="62"/>
+    <w:lsdException w:name="Medium Shading 1" w:uiPriority="63"/>
+    <w:lsdException w:name="Medium Shading 2" w:uiPriority="64"/>
+    <w:lsdException w:name="Medium List 1" w:uiPriority="65"/>
+    <w:lsdException w:name="Medium List 2" w:uiPriority="66"/>
+    <w:lsdException w:name="Medium Grid 1" w:uiPriority="67"/>
+    <w:lsdException w:name="Medium Grid 2" w:uiPriority="68"/>
+    <w:lsdException w:name="Medium Grid 3" w:uiPriority="69"/>
+    <w:lsdException w:name="Dark List" w:uiPriority="70"/>
+    <w:lsdException w:name="Colorful Shading" w:uiPriority="71"/>
+    <w:lsdException w:name="Colorful List" w:uiPriority="72"/>
+    <w:lsdException w:name="Colorful Grid" w:uiPriority="73"/>
+    <w:lsdException w:name="Light Shading Accent 1" w:uiPriority="60"/>
+    <w:lsdException w:name="Light List Accent 1" w:uiPriority="61"/>
+    <w:lsdException w:name="Light Grid Accent 1" w:uiPriority="62"/>
+    <w:lsdException w:name="Medium Shading 1 Accent 1" w:uiPriority="63"/>
+    <w:lsdException w:name="Medium Shading 2 Accent 1" w:uiPriority="64"/>
+    <w:lsdException w:name="Medium List 1 Accent 1" w:uiPriority="65"/>
+    <w:lsdException w:name="Revision" w:semiHidden="1"/>
+    <w:lsdException w:name="List Paragraph" w:uiPriority="34" w:qFormat="1"/>
+    <w:lsdException w:name="Quote" w:uiPriority="29" w:qFormat="1"/>
+    <w:lsdException w:name="Intense Quote" w:uiPriority="30" w:qFormat="1"/>
+    <w:lsdException w:name="Medium List 2 Accent 1" w:uiPriority="66"/>
+    <w:lsdException w:name="Medium Grid 1 Accent 1" w:uiPriority="67"/>
+    <w:lsdException w:name="Medium Grid 2 Accent 1" w:uiPriority="68"/>
+    <w:lsdException w:name="Medium Grid 3 Accent 1" w:uiPriority="69"/>
+    <w:lsdException w:name="Dark List Accent 1" w:uiPriority="70"/>
+    <w:lsdException w:name="Colorful Shading Accent 1" w:uiPriority="71"/>
+    <w:lsdException w:name="Colorful List Accent 1" w:uiPriority="72"/>
+    <w:lsdException w:name="Colorful Grid Accent 1" w:uiPriority="73"/>
+    <w:lsdException w:name="Light Shading Accent 2" w:uiPriority="60"/>
+    <w:lsdException w:name="Light List Accent 2" w:uiPriority="61"/>
+    <w:lsdException w:name="Light Grid Accent 2" w:uiPriority="62"/>
+    <w:lsdException w:name="Medium Shading 1 Accent 2" w:uiPriority="63"/>
+    <w:lsdException w:name="Medium Shading 2 Accent 2" w:uiPriority="64"/>
+    <w:lsdException w:name="Medium List 1 Accent 2" w:uiPriority="65"/>
+    <w:lsdException w:name="Medium List 2 Accent 2" w:uiPriority="66"/>
+    <w:lsdException w:name="Medium Grid 1 Accent 2" w:uiPriority="67"/>
+    <w:lsdException w:name="Medium Grid 2 Accent 2" w:uiPriority="68"/>
+    <w:lsdException w:name="Medium Grid 3 Accent 2" w:uiPriority="69"/>
+    <w:lsdException w:name="Dark List Accent 2" w:uiPriority="70"/>
+    <w:lsdException w:name="Colorful Shading Accent 2" w:uiPriority="71"/>
+    <w:lsdException w:name="Colorful List Accent 2" w:uiPriority="72"/>
+    <w:lsdException w:name="Colorful Grid Accent 2" w:uiPriority="73"/>
+    <w:lsdException w:name="Light Shading Accent 3" w:uiPriority="60"/>
+    <w:lsdException w:name="Light List Accent 3" w:uiPriority="61"/>
+    <w:lsdException w:name="Light Grid Accent 3" w:uiPriority="62"/>
+    <w:lsdException w:name="Medium Shading 1 Accent 3" w:uiPriority="63"/>
+    <w:lsdException w:name="Medium Shading 2 Accent 3" w:uiPriority="64"/>
+    <w:lsdException w:name="Medium List 1 Accent 3" w:uiPriority="65"/>
+    <w:lsdException w:name="Medium List 2 Accent 3" w:uiPriority="66"/>
+    <w:lsdException w:name="Medium Grid 1 Accent 3" w:uiPriority="67"/>
+    <w:lsdException w:name="Medium Grid 2 Accent 3" w:uiPriority="68"/>
+    <w:lsdException w:name="Medium Grid 3 Accent 3" w:uiPriority="69"/>
+    <w:lsdException w:name="Dark List Accent 3" w:uiPriority="70"/>
+    <w:lsdException w:name="Colorful Shading Accent 3" w:uiPriority="71"/>
+    <w:lsdException w:name="Colorful List Accent 3" w:uiPriority="72"/>
+    <w:lsdException w:name="Colorful Grid Accent 3" w:uiPriority="73"/>
+    <w:lsdException w:name="Light Shading Accent 4" w:uiPriority="60"/>
+    <w:lsdException w:name="Light List Accent 4" w:uiPriority="61"/>
+    <w:lsdException w:name="Light Grid Accent 4" w:uiPriority="62"/>
+    <w:lsdException w:name="Medium Shading 1 Accent 4" w:uiPriority="63"/>
+    <w:lsdException w:name="Medium Shading 2 Accent 4" w:uiPriority="64"/>
+    <w:lsdException w:name="Medium List 1 Accent 4" w:uiPriority="65"/>
+    <w:lsdException w:name="Medium List 2 Accent 4" w:uiPriority="66"/>
+    <w:lsdException w:name="Medium Grid 1 Accent 4" w:uiPriority="67"/>
+    <w:lsdException w:name="Medium Grid 2 Accent 4" w:uiPriority="68"/>
+    <w:lsdException w:name="Medium Grid 3 Accent 4" w:uiPriority="69"/>
+    <w:lsdException w:name="Dark List Accent 4" w:uiPriority="70"/>
+    <w:lsdException w:name="Colorful Shading Accent 4" w:uiPriority="71"/>
+    <w:lsdException w:name="Colorful List Accent 4" w:uiPriority="72"/>
+    <w:lsdException w:name="Colorful Grid Accent 4" w:uiPriority="73"/>
+    <w:lsdException w:name="Light Shading Accent 5" w:uiPriority="60"/>
+    <w:lsdException w:name="Light List Accent 5" w:uiPriority="61"/>
+    <w:lsdException w:name="Light Grid Accent 5" w:uiPriority="62"/>
+    <w:lsdException w:name="Medium Shading 1 Accent 5" w:uiPriority="63"/>
+    <w:lsdException w:name="Medium Shading 2 Accent 5" w:uiPriority="64"/>
+    <w:lsdException w:name="Medium List 1 Accent 5" w:uiPriority="65"/>
+    <w:lsdException w:name="Medium List 2 Accent 5" w:uiPriority="66"/>
+    <w:lsdException w:name="Medium Grid 1 Accent 5" w:uiPriority="67"/>
+    <w:lsdException w:name="Medium Grid 2 Accent 5" w:uiPriority="68"/>
+    <w:lsdException w:name="Medium Grid 3 Accent 5" w:uiPriority="69"/>
+    <w:lsdException w:name="Dark List Accent 5" w:uiPriority="70"/>
+    <w:lsdException w:name="Colorful Shading Accent 5" w:uiPriority="71"/>
+    <w:lsdException w:name="Colorful List Accent 5" w:uiPriority="72"/>
+    <w:lsdException w:name="Colorful Grid Accent 5" w:uiPriority="73"/>
+    <w:lsdException w:name="Light Shading Accent 6" w:uiPriority="60"/>
+    <w:lsdException w:name="Light List Accent 6" w:uiPriority="61"/>
+    <w:lsdException w:name="Light Grid Accent 6" w:uiPriority="62"/>
+    <w:lsdException w:name="Medium Shading 1 Accent 6" w:uiPriority="63"/>
+    <w:lsdException w:name="Medium Shading 2 Accent 6" w:uiPriority="64"/>
+    <w:lsdException w:name="Medium List 1 Accent 6" w:uiPriority="65"/>
+    <w:lsdException w:name="Medium List 2 Accent 6" w:uiPriority="66"/>
+    <w:lsdException w:name="Medium Grid 1 Accent 6" w:uiPriority="67"/>
+    <w:lsdException w:name="Medium Grid 2 Accent 6" w:uiPriority="68"/>
+    <w:lsdException w:name="Medium Grid 3 Accent 6" w:uiPriority="69"/>
+    <w:lsdException w:name="Dark List Accent 6" w:uiPriority="70"/>
+    <w:lsdException w:name="Colorful Shading Accent 6" w:uiPriority="71"/>
+    <w:lsdException w:name="Colorful List Accent 6" w:uiPriority="72"/>
+    <w:lsdException w:name="Colorful Grid Accent 6" w:uiPriority="73"/>
+    <w:lsdException w:name="Subtle Emphasis" w:uiPriority="19" w:qFormat="1"/>
+    <w:lsdException w:name="Intense Emphasis" w:uiPriority="21" w:qFormat="1"/>
+    <w:lsdException w:name="Subtle Reference" w:uiPriority="31" w:qFormat="1"/>
+    <w:lsdException w:name="Intense Reference" w:uiPriority="32" w:qFormat="1"/>
+    <w:lsdException w:name="Book Title" w:uiPriority="33" w:qFormat="1"/>
+    <w:lsdException w:name="Bibliography" w:semiHidden="1" w:uiPriority="37" w:unhideWhenUsed="1"/>
+    <w:lsdException w:name="TOC Heading" w:semiHidden="1" w:uiPriority="39" w:unhideWhenUsed="1" w:qFormat="1"/>
+    <w:lsdException w:name="Plain Table 1" w:uiPriority="41"/>
+    <w:lsdException w:name="Plain Table 2" w:uiPriority="42"/>
+    <w:lsdException w:name="Plain Table 3" w:uiPriority="43"/>
+    <w:lsdException w:name="Plain Table 4" w:uiPriority="44"/>
+    <w:lsdException w:name="Plain Table 5" w:uiPriority="45"/>
+    <w:lsdException w:name="Grid Table Light" w:uiPriority="40"/>
+    <w:lsdException w:name="Grid Table 1 Light" w:uiPriority="46"/>
+    <w:lsdException w:name="Grid Table 2" w:uiPriority="47"/>
+    <w:lsdException w:name="Grid Table 3" w:uiPriority="48"/>
+    <w:lsdException w:name="Grid Table 4" w:uiPriority="49"/>
+    <w:lsdException w:name="Grid Table 5 Dark" w:uiPriority="50"/>
+    <w:lsdException w:name="Grid Table 6 Colorful" w:uiPriority="51"/>
+    <w:lsdException w:name="Grid Table 7 Colorful" w:uiPriority="52"/>
+    <w:lsdException w:name="Grid Table 1 Light Accent 1" w:uiPriority="46"/>
+    <w:lsdException w:name="Grid Table 2 Accent 1" w:uiPriority="47"/>
+    <w:lsdException w:name="Grid Table 3 Accent 1" w:uiPriority="48"/>
+    <w:lsdException w:name="Grid Table 4 Accent 1" w:uiPriority="49"/>
+    <w:lsdException w:name="Grid Table 5 Dark Accent 1" w:uiPriority="50"/>
+    <w:lsdException w:name="Grid Table 6 Colorful Accent 1" w:uiPriority="51"/>
+    <w:lsdException w:name="Grid Table 7 Colorful Accent 1" w:uiPriority="52"/>
+    <w:lsdException w:name="Grid Table 1 Light Accent 2" w:uiPriority="46"/>
+    <w:lsdException w:name="Grid Table 2 Accent 2" w:uiPriority="47"/>
+    <w:lsdException w:name="Grid Table 3 Accent 2" w:uiPriority="48"/>
+    <w:lsdException w:name="Grid Table 4 Accent 2" w:uiPriority="49"/>
+    <w:lsdException w:name="Grid Table 5 Dark Accent 2" w:uiPriority="50"/>
+    <w:lsdException w:name="Grid Table 6 Colorful Accent 2" w:uiPriority="51"/>
+    <w:lsdException w:name="Grid Table 7 Colorful Accent 2" w:uiPriority="52"/>
+    <w:lsdException w:name="Grid Table 1 Light Accent 3" w:uiPriority="46"/>
+    <w:lsdException w:name="Grid Table 2 Accent 3" w:uiPriority="47"/>
+    <w:lsdException w:name="Grid Table 3 Accent 3" w:uiPriority="48"/>
+    <w:lsdException w:name="Grid Table 4 Accent 3" w:uiPriority="49"/>
+    <w:lsdException w:name="Grid Table 5 Dark Accent 3" w:uiPriority="50"/>
+    <w:lsdException w:name="Grid Table 6 Colorful Accent 3" w:uiPriority="51"/>
+    <w:lsdException w:name="Grid Table 7 Colorful Accent 3" w:uiPriority="52"/>
+    <w:lsdException w:name="Grid Table 1 Light Accent 4" w:uiPriority="46"/>
+    <w:lsdException w:name="Grid Table 2 Accent 4" w:uiPriority="47"/>
+    <w:lsdException w:name="Grid Table 3 Accent 4" w:uiPriority="48"/>
+    <w:lsdException w:name="Grid Table 4 Accent 4" w:uiPriority="49"/>
+    <w:lsdException w:name="Grid Table 5 Dark Accent 4" w:uiPriority="50"/>
+    <w:lsdException w:name="Grid Table 6 Colorful Accent 4" w:uiPriority="51"/>
+    <w:lsdException w:name="Grid Table 7 Colorful Accent 4" w:uiPriority="52"/>
+    <w:lsdException w:name="Grid Table 1 Light Accent 5" w:uiPriority="46"/>
+    <w:lsdException w:name="Grid Table 2 Accent 5" w:uiPriority="47"/>
+    <w:lsdException w:name="Grid Table 3 Accent 5" w:uiPriority="48"/>
+    <w:lsdException w:name="Grid Table 4 Accent 5" w:uiPriority="49"/>
+    <w:lsdException w:name="Grid Table 5 Dark Accent 5" w:uiPriority="50"/>
+    <w:lsdException w:name="Grid Table 6 Colorful Accent 5" w:uiPriority="51"/>
+    <w:lsdException w:name="Grid Table 7 Colorful Accent 5" w:uiPriority="52"/>
+    <w:lsdException w:name="Grid Table 1 Light Accent 6" w:uiPriority="46"/>
+    <w:lsdException w:name="Grid Table 2 Accent 6" w:uiPriority="47"/>
+    <w:lsdException w:name="Grid Table 3 Accent 6" w:uiPriority="48"/>
+    <w:lsdException w:name="Grid Table 4 Accent 6" w:uiPriority="49"/>
+    <w:lsdException w:name="Grid Table 5 Dark Accent 6" w:uiPriority="50"/>
+    <w:lsdException w:name="Grid Table 6 Colorful Accent 6" w:uiPriority="51"/>
+    <w:lsdException w:name="Grid Table 7 Colorful Accent 6" w:uiPriority="52"/>
+    <w:lsdException w:name="List Table 1 Light" w:uiPriority="46"/>
+    <w:lsdException w:name="List Table 2" w:uiPriority="47"/>
+    <w:lsdException w:name="List Table 3" w:uiPriority="48"/>
+    <w:lsdException w:name="List Table 4" w:uiPriority="49"/>
+    <w:lsdException w:name="List Table 5 Dark" w:uiPriority="50"/>
+    <w:lsdException w:name="List Table 6 Colorful" w:uiPriority="51"/>
+    <w:lsdException w:name="List Table 7 Colorful" w:uiPriority="52"/>
+    <w:lsdException w:name="List Table 1 Light Accent 1" w:uiPriority="46"/>
+    <w:lsdException w:name="List Table 2 Accent 1" w:uiPriority="47"/>
+    <w:lsdException w:name="List Table 3 Accent 1" w:uiPriority="48"/>
+    <w:lsdException w:name="List Table 4 Accent 1" w:uiPriority="49"/>
+    <w:lsdException w:name="List Table 5 Dark Accent 1" w:uiPriority="50"/>
+    <w:lsdException w:name="List Table 6 Colorful Accent 1" w:uiPriority="51"/>
+    <w:lsdException w:name="List Table 7 Colorful Accent 1" w:uiPriority="52"/>
+    <w:lsdException w:name="List Table 1 Light Accent 2" w:uiPriority="46"/>
+    <w:lsdException w:name="List Table 2 Accent 2" w:uiPriority="47"/>
+    <w:lsdException w:name="List Table 3 Accent 2" w:uiPriority="48"/>
+    <w:lsdException w:name="List Table 4 Accent 2" w:uiPriority="49"/>
+    <w:lsdException w:name="List Table 5 Dark Accent 2" w:uiPriority="50"/>
+    <w:lsdException w:name="List Table 6 Colorful Accent 2" w:uiPriority="51"/>
+    <w:lsdException w:name="List Table 7 Colorful Accent 2" w:uiPriority="52"/>
+    <w:lsdException w:name="List Table 1 Light Accent 3" w:uiPriority="46"/>
+    <w:lsdException w:name="List Table 2 Accent 3" w:uiPriority="47"/>
+    <w:lsdException w:name="List Table 3 Accent 3" w:uiPriority="48"/>
+    <w:lsdException w:name="List Table 4 Accent 3" w:uiPriority="49"/>
+    <w:lsdException w:name="List Table 5 Dark Accent 3" w:uiPriority="50"/>
+    <w:lsdException w:name="List Table 6 Colorful Accent 3" w:uiPriority="51"/>
+    <w:lsdException w:name="List Table 7 Colorful Accent 3" w:uiPriority="52"/>
+    <w:lsdException w:name="List Table 1 Light Accent 4" w:uiPriority="46"/>
+    <w:lsdException w:name="List Table 2 Accent 4" w:uiPriority="47"/>
+    <w:lsdException w:name="List Table 3 Accent 4" w:uiPriority="48"/>
+    <w:lsdException w:name="List Table 4 Accent 4" w:uiPriority="49"/>
+    <w:lsdException w:name="List Table 5 Dark Accent 4" w:uiPriority="50"/>
+    <w:lsdException w:name="List Table 6 Colorful Accent 4" w:uiPriority="51"/>
+    <w:lsdException w:name="List Table 7 Colorful Accent 4" w:uiPriority="52"/>
+    <w:lsdException w:name="List Table 1 Light Accent 5" w:uiPriority="46"/>
+    <w:lsdException w:name="List Table 2 Accent 5" w:uiPriority="47"/>
+    <w:lsdException w:name="List Table 3 Accent 5" w:uiPriority="48"/>
+    <w:lsdException w:name="List Table 4 Accent 5" w:uiPriority="49"/>
+    <w:lsdException w:name="List Table 5 Dark Accent 5" w:uiPriority="50"/>
+    <w:lsdException w:name="List Table 6 Colorful Accent 5" w:uiPriority="51"/>
+    <w:lsdException w:name="List Table 7 Colorful Accent 5" w:uiPriority="52"/>
+    <w:lsdException w:name="List Table 1 Light Accent 6" w:uiPriority="46"/>
+    <w:lsdException w:name="List Table 2 Accent 6" w:uiPriority="47"/>
+    <w:lsdException w:name="List Table 3 Accent 6" w:uiPriority="48"/>
+    <w:lsdException w:name="List Table 4 Accent 6" w:uiPriority="49"/>
+    <w:lsdException w:name="List Table 5 Dark Accent 6" w:uiPriority="50"/>
+    <w:lsdException w:name="List Table 6 Colorful Accent 6" w:uiPriority="51"/>
+    <w:lsdException w:name="List Table 7 Colorful Accent 6" w:uiPriority="52"/>
   </w:latentStyles>
   <w:style w:type="paragraph" w:default="1" w:styleId="Normal">
     <w:name w:val="Normal"/>
@@ -1796,280 +2119,10 @@
       <w:contextualSpacing/>
     </w:pPr>
   </w:style>
-</w:styles>
-</file>
-
-<file path=word/stylesWithEffects.xml><?xml version="1.0" encoding="utf-8"?>
-<w:styles xmlns:wpc="http://schemas.microsoft.com/office/word/2010/wordprocessingCanvas" xmlns:mc="http://schemas.openxmlformats.org/markup-compatibility/2006" xmlns:o="urn:schemas-microsoft-com:office:office" xmlns:r="http://schemas.openxmlformats.org/officeDocument/2006/relationships" xmlns:m="http://schemas.openxmlformats.org/officeDocument/2006/math" xmlns:v="urn:schemas-microsoft-com:vml" xmlns:wp14="http://schemas.microsoft.com/office/word/2010/wordprocessingDrawing" xmlns:wp="http://schemas.openxmlformats.org/drawingml/2006/wordprocessingDrawing" xmlns:w10="urn:schemas-microsoft-com:office:word" xmlns:w="http://schemas.openxmlformats.org/wordprocessingml/2006/main" xmlns:w14="http://schemas.microsoft.com/office/word/2010/wordml" xmlns:wpg="http://schemas.microsoft.com/office/word/2010/wordprocessingGroup" xmlns:wpi="http://schemas.microsoft.com/office/word/2010/wordprocessingInk" xmlns:wne="http://schemas.microsoft.com/office/word/2006/wordml" xmlns:wps="http://schemas.microsoft.com/office/word/2010/wordprocessingShape" mc:Ignorable="w14 wp14">
-  <w:docDefaults>
-    <w:rPrDefault>
-      <w:rPr>
-        <w:rFonts w:asciiTheme="minorHAnsi" w:eastAsiaTheme="minorHAnsi" w:hAnsiTheme="minorHAnsi" w:cstheme="minorBidi"/>
-        <w:sz w:val="22"/>
-        <w:szCs w:val="22"/>
-        <w:lang w:val="en-US" w:eastAsia="en-US" w:bidi="ar-SA"/>
-      </w:rPr>
-    </w:rPrDefault>
-    <w:pPrDefault>
-      <w:pPr>
-        <w:spacing w:after="200" w:line="276" w:lineRule="auto"/>
-      </w:pPr>
-    </w:pPrDefault>
-  </w:docDefaults>
-  <w:latentStyles w:defLockedState="0" w:defUIPriority="99" w:defSemiHidden="1" w:defUnhideWhenUsed="1" w:defQFormat="0" w:count="267">
-    <w:lsdException w:name="Normal" w:semiHidden="0" w:uiPriority="0" w:unhideWhenUsed="0" w:qFormat="1"/>
-    <w:lsdException w:name="heading 1" w:semiHidden="0" w:uiPriority="9" w:unhideWhenUsed="0" w:qFormat="1"/>
-    <w:lsdException w:name="heading 2" w:uiPriority="9" w:qFormat="1"/>
-    <w:lsdException w:name="heading 3" w:uiPriority="9" w:qFormat="1"/>
-    <w:lsdException w:name="heading 4" w:uiPriority="9" w:qFormat="1"/>
-    <w:lsdException w:name="heading 5" w:uiPriority="9" w:qFormat="1"/>
-    <w:lsdException w:name="heading 6" w:uiPriority="9" w:qFormat="1"/>
-    <w:lsdException w:name="heading 7" w:uiPriority="9" w:qFormat="1"/>
-    <w:lsdException w:name="heading 8" w:uiPriority="9" w:qFormat="1"/>
-    <w:lsdException w:name="heading 9" w:uiPriority="9" w:qFormat="1"/>
-    <w:lsdException w:name="toc 1" w:uiPriority="39"/>
-    <w:lsdException w:name="toc 2" w:uiPriority="39"/>
-    <w:lsdException w:name="toc 3" w:uiPriority="39"/>
-    <w:lsdException w:name="toc 4" w:uiPriority="39"/>
-    <w:lsdException w:name="toc 5" w:uiPriority="39"/>
-    <w:lsdException w:name="toc 6" w:uiPriority="39"/>
-    <w:lsdException w:name="toc 7" w:uiPriority="39"/>
-    <w:lsdException w:name="toc 8" w:uiPriority="39"/>
-    <w:lsdException w:name="toc 9" w:uiPriority="39"/>
-    <w:lsdException w:name="caption" w:uiPriority="35" w:qFormat="1"/>
-    <w:lsdException w:name="Title" w:semiHidden="0" w:uiPriority="10" w:unhideWhenUsed="0" w:qFormat="1"/>
-    <w:lsdException w:name="Default Paragraph Font" w:uiPriority="1"/>
-    <w:lsdException w:name="Subtitle" w:semiHidden="0" w:uiPriority="11" w:unhideWhenUsed="0" w:qFormat="1"/>
-    <w:lsdException w:name="Strong" w:semiHidden="0" w:uiPriority="22" w:unhideWhenUsed="0" w:qFormat="1"/>
-    <w:lsdException w:name="Emphasis" w:semiHidden="0" w:uiPriority="20" w:unhideWhenUsed="0" w:qFormat="1"/>
-    <w:lsdException w:name="Table Grid" w:semiHidden="0" w:uiPriority="59" w:unhideWhenUsed="0"/>
-    <w:lsdException w:name="Placeholder Text" w:unhideWhenUsed="0"/>
-    <w:lsdException w:name="No Spacing" w:semiHidden="0" w:uiPriority="1" w:unhideWhenUsed="0" w:qFormat="1"/>
-    <w:lsdException w:name="Light Shading" w:semiHidden="0" w:uiPriority="60" w:unhideWhenUsed="0"/>
-    <w:lsdException w:name="Light List" w:semiHidden="0" w:uiPriority="61" w:unhideWhenUsed="0"/>
-    <w:lsdException w:name="Light Grid" w:semiHidden="0" w:uiPriority="62" w:unhideWhenUsed="0"/>
-    <w:lsdException w:name="Medium Shading 1" w:semiHidden="0" w:uiPriority="63" w:unhideWhenUsed="0"/>
-    <w:lsdException w:name="Medium Shading 2" w:semiHidden="0" w:uiPriority="64" w:unhideWhenUsed="0"/>
-    <w:lsdException w:name="Medium List 1" w:semiHidden="0" w:uiPriority="65" w:unhideWhenUsed="0"/>
-    <w:lsdException w:name="Medium List 2" w:semiHidden="0" w:uiPriority="66" w:unhideWhenUsed="0"/>
-    <w:lsdException w:name="Medium Grid 1" w:semiHidden="0" w:uiPriority="67" w:unhideWhenUsed="0"/>
-    <w:lsdException w:name="Medium Grid 2" w:semiHidden="0" w:uiPriority="68" w:unhideWhenUsed="0"/>
-    <w:lsdException w:name="Medium Grid 3" w:semiHidden="0" w:uiPriority="69" w:unhideWhenUsed="0"/>
-    <w:lsdException w:name="Dark List" w:semiHidden="0" w:uiPriority="70" w:unhideWhenUsed="0"/>
-    <w:lsdException w:name="Colorful Shading" w:semiHidden="0" w:uiPriority="71" w:unhideWhenUsed="0"/>
-    <w:lsdException w:name="Colorful List" w:semiHidden="0" w:uiPriority="72" w:unhideWhenUsed="0"/>
-    <w:lsdException w:name="Colorful Grid" w:semiHidden="0" w:uiPriority="73" w:unhideWhenUsed="0"/>
-    <w:lsdException w:name="Light Shading Accent 1" w:semiHidden="0" w:uiPriority="60" w:unhideWhenUsed="0"/>
-    <w:lsdException w:name="Light List Accent 1" w:semiHidden="0" w:uiPriority="61" w:unhideWhenUsed="0"/>
-    <w:lsdException w:name="Light Grid Accent 1" w:semiHidden="0" w:uiPriority="62" w:unhideWhenUsed="0"/>
-    <w:lsdException w:name="Medium Shading 1 Accent 1" w:semiHidden="0" w:uiPriority="63" w:unhideWhenUsed="0"/>
-    <w:lsdException w:name="Medium Shading 2 Accent 1" w:semiHidden="0" w:uiPriority="64" w:unhideWhenUsed="0"/>
-    <w:lsdException w:name="Medium List 1 Accent 1" w:semiHidden="0" w:uiPriority="65" w:unhideWhenUsed="0"/>
-    <w:lsdException w:name="Revision" w:unhideWhenUsed="0"/>
-    <w:lsdException w:name="List Paragraph" w:semiHidden="0" w:uiPriority="34" w:unhideWhenUsed="0" w:qFormat="1"/>
-    <w:lsdException w:name="Quote" w:semiHidden="0" w:uiPriority="29" w:unhideWhenUsed="0" w:qFormat="1"/>
-    <w:lsdException w:name="Intense Quote" w:semiHidden="0" w:uiPriority="30" w:unhideWhenUsed="0" w:qFormat="1"/>
-    <w:lsdException w:name="Medium List 2 Accent 1" w:semiHidden="0" w:uiPriority="66" w:unhideWhenUsed="0"/>
-    <w:lsdException w:name="Medium Grid 1 Accent 1" w:semiHidden="0" w:uiPriority="67" w:unhideWhenUsed="0"/>
-    <w:lsdException w:name="Medium Grid 2 Accent 1" w:semiHidden="0" w:uiPriority="68" w:unhideWhenUsed="0"/>
-    <w:lsdException w:name="Medium Grid 3 Accent 1" w:semiHidden="0" w:uiPriority="69" w:unhideWhenUsed="0"/>
-    <w:lsdException w:name="Dark List Accent 1" w:semiHidden="0" w:uiPriority="70" w:unhideWhenUsed="0"/>
-    <w:lsdException w:name="Colorful Shading Accent 1" w:semiHidden="0" w:uiPriority="71" w:unhideWhenUsed="0"/>
-    <w:lsdException w:name="Colorful List Accent 1" w:semiHidden="0" w:uiPriority="72" w:unhideWhenUsed="0"/>
-    <w:lsdException w:name="Colorful Grid Accent 1" w:semiHidden="0" w:uiPriority="73" w:unhideWhenUsed="0"/>
-    <w:lsdException w:name="Light Shading Accent 2" w:semiHidden="0" w:uiPriority="60" w:unhideWhenUsed="0"/>
-    <w:lsdException w:name="Light List Accent 2" w:semiHidden="0" w:uiPriority="61" w:unhideWhenUsed="0"/>
-    <w:lsdException w:name="Light Grid Accent 2" w:semiHidden="0" w:uiPriority="62" w:unhideWhenUsed="0"/>
-    <w:lsdException w:name="Medium Shading 1 Accent 2" w:semiHidden="0" w:uiPriority="63" w:unhideWhenUsed="0"/>
-    <w:lsdException w:name="Medium Shading 2 Accent 2" w:semiHidden="0" w:uiPriority="64" w:unhideWhenUsed="0"/>
-    <w:lsdException w:name="Medium List 1 Accent 2" w:semiHidden="0" w:uiPriority="65" w:unhideWhenUsed="0"/>
-    <w:lsdException w:name="Medium List 2 Accent 2" w:semiHidden="0" w:uiPriority="66" w:unhideWhenUsed="0"/>
-    <w:lsdException w:name="Medium Grid 1 Accent 2" w:semiHidden="0" w:uiPriority="67" w:unhideWhenUsed="0"/>
-    <w:lsdException w:name="Medium Grid 2 Accent 2" w:semiHidden="0" w:uiPriority="68" w:unhideWhenUsed="0"/>
-    <w:lsdException w:name="Medium Grid 3 Accent 2" w:semiHidden="0" w:uiPriority="69" w:unhideWhenUsed="0"/>
-    <w:lsdException w:name="Dark List Accent 2" w:semiHidden="0" w:uiPriority="70" w:unhideWhenUsed="0"/>
-    <w:lsdException w:name="Colorful Shading Accent 2" w:semiHidden="0" w:uiPriority="71" w:unhideWhenUsed="0"/>
-    <w:lsdException w:name="Colorful List Accent 2" w:semiHidden="0" w:uiPriority="72" w:unhideWhenUsed="0"/>
-    <w:lsdException w:name="Colorful Grid Accent 2" w:semiHidden="0" w:uiPriority="73" w:unhideWhenUsed="0"/>
-    <w:lsdException w:name="Light Shading Accent 3" w:semiHidden="0" w:uiPriority="60" w:unhideWhenUsed="0"/>
-    <w:lsdException w:name="Light List Accent 3" w:semiHidden="0" w:uiPriority="61" w:unhideWhenUsed="0"/>
-    <w:lsdException w:name="Light Grid Accent 3" w:semiHidden="0" w:uiPriority="62" w:unhideWhenUsed="0"/>
-    <w:lsdException w:name="Medium Shading 1 Accent 3" w:semiHidden="0" w:uiPriority="63" w:unhideWhenUsed="0"/>
-    <w:lsdException w:name="Medium Shading 2 Accent 3" w:semiHidden="0" w:uiPriority="64" w:unhideWhenUsed="0"/>
-    <w:lsdException w:name="Medium List 1 Accent 3" w:semiHidden="0" w:uiPriority="65" w:unhideWhenUsed="0"/>
-    <w:lsdException w:name="Medium List 2 Accent 3" w:semiHidden="0" w:uiPriority="66" w:unhideWhenUsed="0"/>
-    <w:lsdException w:name="Medium Grid 1 Accent 3" w:semiHidden="0" w:uiPriority="67" w:unhideWhenUsed="0"/>
-    <w:lsdException w:name="Medium Grid 2 Accent 3" w:semiHidden="0" w:uiPriority="68" w:unhideWhenUsed="0"/>
-    <w:lsdException w:name="Medium Grid 3 Accent 3" w:semiHidden="0" w:uiPriority="69" w:unhideWhenUsed="0"/>
-    <w:lsdException w:name="Dark List Accent 3" w:semiHidden="0" w:uiPriority="70" w:unhideWhenUsed="0"/>
-    <w:lsdException w:name="Colorful Shading Accent 3" w:semiHidden="0" w:uiPriority="71" w:unhideWhenUsed="0"/>
-    <w:lsdException w:name="Colorful List Accent 3" w:semiHidden="0" w:uiPriority="72" w:unhideWhenUsed="0"/>
-    <w:lsdException w:name="Colorful Grid Accent 3" w:semiHidden="0" w:uiPriority="73" w:unhideWhenUsed="0"/>
-    <w:lsdException w:name="Light Shading Accent 4" w:semiHidden="0" w:uiPriority="60" w:unhideWhenUsed="0"/>
-    <w:lsdException w:name="Light List Accent 4" w:semiHidden="0" w:uiPriority="61" w:unhideWhenUsed="0"/>
-    <w:lsdException w:name="Light Grid Accent 4" w:semiHidden="0" w:uiPriority="62" w:unhideWhenUsed="0"/>
-    <w:lsdException w:name="Medium Shading 1 Accent 4" w:semiHidden="0" w:uiPriority="63" w:unhideWhenUsed="0"/>
-    <w:lsdException w:name="Medium Shading 2 Accent 4" w:semiHidden="0" w:uiPriority="64" w:unhideWhenUsed="0"/>
-    <w:lsdException w:name="Medium List 1 Accent 4" w:semiHidden="0" w:uiPriority="65" w:unhideWhenUsed="0"/>
-    <w:lsdException w:name="Medium List 2 Accent 4" w:semiHidden="0" w:uiPriority="66" w:unhideWhenUsed="0"/>
-    <w:lsdException w:name="Medium Grid 1 Accent 4" w:semiHidden="0" w:uiPriority="67" w:unhideWhenUsed="0"/>
-    <w:lsdException w:name="Medium Grid 2 Accent 4" w:semiHidden="0" w:uiPriority="68" w:unhideWhenUsed="0"/>
-    <w:lsdException w:name="Medium Grid 3 Accent 4" w:semiHidden="0" w:uiPriority="69" w:unhideWhenUsed="0"/>
-    <w:lsdException w:name="Dark List Accent 4" w:semiHidden="0" w:uiPriority="70" w:unhideWhenUsed="0"/>
-    <w:lsdException w:name="Colorful Shading Accent 4" w:semiHidden="0" w:uiPriority="71" w:unhideWhenUsed="0"/>
-    <w:lsdException w:name="Colorful List Accent 4" w:semiHidden="0" w:uiPriority="72" w:unhideWhenUsed="0"/>
-    <w:lsdException w:name="Colorful Grid Accent 4" w:semiHidden="0" w:uiPriority="73" w:unhideWhenUsed="0"/>
-    <w:lsdException w:name="Light Shading Accent 5" w:semiHidden="0" w:uiPriority="60" w:unhideWhenUsed="0"/>
-    <w:lsdException w:name="Light List Accent 5" w:semiHidden="0" w:uiPriority="61" w:unhideWhenUsed="0"/>
-    <w:lsdException w:name="Light Grid Accent 5" w:semiHidden="0" w:uiPriority="62" w:unhideWhenUsed="0"/>
-    <w:lsdException w:name="Medium Shading 1 Accent 5" w:semiHidden="0" w:uiPriority="63" w:unhideWhenUsed="0"/>
-    <w:lsdException w:name="Medium Shading 2 Accent 5" w:semiHidden="0" w:uiPriority="64" w:unhideWhenUsed="0"/>
-    <w:lsdException w:name="Medium List 1 Accent 5" w:semiHidden="0" w:uiPriority="65" w:unhideWhenUsed="0"/>
-    <w:lsdException w:name="Medium List 2 Accent 5" w:semiHidden="0" w:uiPriority="66" w:unhideWhenUsed="0"/>
-    <w:lsdException w:name="Medium Grid 1 Accent 5" w:semiHidden="0" w:uiPriority="67" w:unhideWhenUsed="0"/>
-    <w:lsdException w:name="Medium Grid 2 Accent 5" w:semiHidden="0" w:uiPriority="68" w:unhideWhenUsed="0"/>
-    <w:lsdException w:name="Medium Grid 3 Accent 5" w:semiHidden="0" w:uiPriority="69" w:unhideWhenUsed="0"/>
-    <w:lsdException w:name="Dark List Accent 5" w:semiHidden="0" w:uiPriority="70" w:unhideWhenUsed="0"/>
-    <w:lsdException w:name="Colorful Shading Accent 5" w:semiHidden="0" w:uiPriority="71" w:unhideWhenUsed="0"/>
-    <w:lsdException w:name="Colorful List Accent 5" w:semiHidden="0" w:uiPriority="72" w:unhideWhenUsed="0"/>
-    <w:lsdException w:name="Colorful Grid Accent 5" w:semiHidden="0" w:uiPriority="73" w:unhideWhenUsed="0"/>
-    <w:lsdException w:name="Light Shading Accent 6" w:semiHidden="0" w:uiPriority="60" w:unhideWhenUsed="0"/>
-    <w:lsdException w:name="Light List Accent 6" w:semiHidden="0" w:uiPriority="61" w:unhideWhenUsed="0"/>
-    <w:lsdException w:name="Light Grid Accent 6" w:semiHidden="0" w:uiPriority="62" w:unhideWhenUsed="0"/>
-    <w:lsdException w:name="Medium Shading 1 Accent 6" w:semiHidden="0" w:uiPriority="63" w:unhideWhenUsed="0"/>
-    <w:lsdException w:name="Medium Shading 2 Accent 6" w:semiHidden="0" w:uiPriority="64" w:unhideWhenUsed="0"/>
-    <w:lsdException w:name="Medium List 1 Accent 6" w:semiHidden="0" w:uiPriority="65" w:unhideWhenUsed="0"/>
-    <w:lsdException w:name="Medium List 2 Accent 6" w:semiHidden="0" w:uiPriority="66" w:unhideWhenUsed="0"/>
-    <w:lsdException w:name="Medium Grid 1 Accent 6" w:semiHidden="0" w:uiPriority="67" w:unhideWhenUsed="0"/>
-    <w:lsdException w:name="Medium Grid 2 Accent 6" w:semiHidden="0" w:uiPriority="68" w:unhideWhenUsed="0"/>
-    <w:lsdException w:name="Medium Grid 3 Accent 6" w:semiHidden="0" w:uiPriority="69" w:unhideWhenUsed="0"/>
-    <w:lsdException w:name="Dark List Accent 6" w:semiHidden="0" w:uiPriority="70" w:unhideWhenUsed="0"/>
-    <w:lsdException w:name="Colorful Shading Accent 6" w:semiHidden="0" w:uiPriority="71" w:unhideWhenUsed="0"/>
-    <w:lsdException w:name="Colorful List Accent 6" w:semiHidden="0" w:uiPriority="72" w:unhideWhenUsed="0"/>
-    <w:lsdException w:name="Colorful Grid Accent 6" w:semiHidden="0" w:uiPriority="73" w:unhideWhenUsed="0"/>
-    <w:lsdException w:name="Subtle Emphasis" w:semiHidden="0" w:uiPriority="19" w:unhideWhenUsed="0" w:qFormat="1"/>
-    <w:lsdException w:name="Intense Emphasis" w:semiHidden="0" w:uiPriority="21" w:unhideWhenUsed="0" w:qFormat="1"/>
-    <w:lsdException w:name="Subtle Reference" w:semiHidden="0" w:uiPriority="31" w:unhideWhenUsed="0" w:qFormat="1"/>
-    <w:lsdException w:name="Intense Reference" w:semiHidden="0" w:uiPriority="32" w:unhideWhenUsed="0" w:qFormat="1"/>
-    <w:lsdException w:name="Book Title" w:semiHidden="0" w:uiPriority="33" w:unhideWhenUsed="0" w:qFormat="1"/>
-    <w:lsdException w:name="Bibliography" w:uiPriority="37"/>
-    <w:lsdException w:name="TOC Heading" w:uiPriority="39" w:qFormat="1"/>
-  </w:latentStyles>
-  <w:style w:type="paragraph" w:default="1" w:styleId="Normal">
-    <w:name w:val="Normal"/>
-    <w:qFormat/>
-  </w:style>
-  <w:style w:type="character" w:default="1" w:styleId="DefaultParagraphFont">
-    <w:name w:val="Default Paragraph Font"/>
-    <w:uiPriority w:val="1"/>
-    <w:semiHidden/>
-    <w:unhideWhenUsed/>
-  </w:style>
-  <w:style w:type="table" w:default="1" w:styleId="TableNormal">
-    <w:name w:val="Normal Table"/>
-    <w:uiPriority w:val="99"/>
-    <w:semiHidden/>
-    <w:unhideWhenUsed/>
-    <w:tblPr>
-      <w:tblInd w:w="0" w:type="dxa"/>
-      <w:tblCellMar>
-        <w:top w:w="0" w:type="dxa"/>
-        <w:left w:w="108" w:type="dxa"/>
-        <w:bottom w:w="0" w:type="dxa"/>
-        <w:right w:w="108" w:type="dxa"/>
-      </w:tblCellMar>
-    </w:tblPr>
-  </w:style>
-  <w:style w:type="numbering" w:default="1" w:styleId="NoList">
-    <w:name w:val="No List"/>
-    <w:uiPriority w:val="99"/>
-    <w:semiHidden/>
-    <w:unhideWhenUsed/>
-  </w:style>
-  <w:style w:type="paragraph" w:styleId="Header">
-    <w:name w:val="header"/>
-    <w:basedOn w:val="Normal"/>
-    <w:link w:val="HeaderChar"/>
-    <w:uiPriority w:val="99"/>
-    <w:unhideWhenUsed/>
-    <w:rsid w:val="0070675A"/>
-    <w:pPr>
-      <w:tabs>
-        <w:tab w:val="center" w:pos="4680"/>
-        <w:tab w:val="right" w:pos="9360"/>
-      </w:tabs>
-      <w:spacing w:after="0" w:line="240" w:lineRule="auto"/>
-    </w:pPr>
-  </w:style>
-  <w:style w:type="character" w:customStyle="1" w:styleId="HeaderChar">
-    <w:name w:val="Header Char"/>
+  <w:style w:type="character" w:customStyle="1" w:styleId="normaltextrun">
+    <w:name w:val="normaltextrun"/>
     <w:basedOn w:val="DefaultParagraphFont"/>
-    <w:link w:val="Header"/>
-    <w:uiPriority w:val="99"/>
-    <w:rsid w:val="0070675A"/>
-  </w:style>
-  <w:style w:type="paragraph" w:styleId="Footer">
-    <w:name w:val="footer"/>
-    <w:basedOn w:val="Normal"/>
-    <w:link w:val="FooterChar"/>
-    <w:uiPriority w:val="99"/>
-    <w:unhideWhenUsed/>
-    <w:rsid w:val="0070675A"/>
-    <w:pPr>
-      <w:tabs>
-        <w:tab w:val="center" w:pos="4680"/>
-        <w:tab w:val="right" w:pos="9360"/>
-      </w:tabs>
-      <w:spacing w:after="0" w:line="240" w:lineRule="auto"/>
-    </w:pPr>
-  </w:style>
-  <w:style w:type="character" w:customStyle="1" w:styleId="FooterChar">
-    <w:name w:val="Footer Char"/>
-    <w:basedOn w:val="DefaultParagraphFont"/>
-    <w:link w:val="Footer"/>
-    <w:uiPriority w:val="99"/>
-    <w:rsid w:val="0070675A"/>
-  </w:style>
-  <w:style w:type="paragraph" w:styleId="BalloonText">
-    <w:name w:val="Balloon Text"/>
-    <w:basedOn w:val="Normal"/>
-    <w:link w:val="BalloonTextChar"/>
-    <w:uiPriority w:val="99"/>
-    <w:semiHidden/>
-    <w:unhideWhenUsed/>
-    <w:rsid w:val="0070675A"/>
-    <w:pPr>
-      <w:spacing w:after="0" w:line="240" w:lineRule="auto"/>
-    </w:pPr>
-    <w:rPr>
-      <w:rFonts w:ascii="Tahoma" w:hAnsi="Tahoma" w:cs="Tahoma"/>
-      <w:sz w:val="16"/>
-      <w:szCs w:val="16"/>
-    </w:rPr>
-  </w:style>
-  <w:style w:type="character" w:customStyle="1" w:styleId="BalloonTextChar">
-    <w:name w:val="Balloon Text Char"/>
-    <w:basedOn w:val="DefaultParagraphFont"/>
-    <w:link w:val="BalloonText"/>
-    <w:uiPriority w:val="99"/>
-    <w:semiHidden/>
-    <w:rsid w:val="0070675A"/>
-    <w:rPr>
-      <w:rFonts w:ascii="Tahoma" w:hAnsi="Tahoma" w:cs="Tahoma"/>
-      <w:sz w:val="16"/>
-      <w:szCs w:val="16"/>
-    </w:rPr>
-  </w:style>
-  <w:style w:type="paragraph" w:styleId="ListParagraph">
-    <w:name w:val="List Paragraph"/>
-    <w:basedOn w:val="Normal"/>
-    <w:uiPriority w:val="34"/>
-    <w:qFormat/>
-    <w:rsid w:val="0070675A"/>
-    <w:pPr>
-      <w:ind w:left="720"/>
-      <w:contextualSpacing/>
-    </w:pPr>
+    <w:rsid w:val="00E46576"/>
   </w:style>
 </w:styles>
 </file>

</xml_diff>